<commit_message>
Word Doc Feb 2016: Conflict of interest declaration member lists changes from table to line line-separated text.
</commit_message>
<xml_diff>
--- a/word_dispositions/DISPOSITION-2016-02-24.docx
+++ b/word_dispositions/DISPOSITION-2016-02-24.docx
@@ -1,6 +1,6 @@
 
 <file path=word/document.xml><?xml version="1.0" encoding="utf-8"?>
-<w:document xmlns:wpc="http://schemas.microsoft.com/office/word/2010/wordprocessingCanvas" xmlns:mc="http://schemas.openxmlformats.org/markup-compatibility/2006" xmlns:o="urn:schemas-microsoft-com:office:office" xmlns:r="http://schemas.openxmlformats.org/officeDocument/2006/relationships" xmlns:m="http://schemas.openxmlformats.org/officeDocument/2006/math" xmlns:v="urn:schemas-microsoft-com:vml" xmlns:wp14="http://schemas.microsoft.com/office/word/2010/wordprocessingDrawing" xmlns:wp="http://schemas.openxmlformats.org/drawingml/2006/wordprocessingDrawing" xmlns:w10="urn:schemas-microsoft-com:office:word" xmlns:w="http://schemas.openxmlformats.org/wordprocessingml/2006/main" xmlns:w14="http://schemas.microsoft.com/office/word/2010/wordml" xmlns:wpg="http://schemas.microsoft.com/office/word/2010/wordprocessingGroup" xmlns:wpi="http://schemas.microsoft.com/office/word/2010/wordprocessingInk" xmlns:wne="http://schemas.microsoft.com/office/word/2006/wordml" xmlns:wps="http://schemas.microsoft.com/office/word/2010/wordprocessingShape" mc:Ignorable="w14 wp14">
+<w:document xmlns:wpc="http://schemas.microsoft.com/office/word/2010/wordprocessingCanvas" xmlns:mc="http://schemas.openxmlformats.org/markup-compatibility/2006" xmlns:o="urn:schemas-microsoft-com:office:office" xmlns:r="http://schemas.openxmlformats.org/officeDocument/2006/relationships" xmlns:m="http://schemas.openxmlformats.org/officeDocument/2006/math" xmlns:v="urn:schemas-microsoft-com:vml" xmlns:wp14="http://schemas.microsoft.com/office/word/2010/wordprocessingDrawing" xmlns:wp="http://schemas.openxmlformats.org/drawingml/2006/wordprocessingDrawing" xmlns:w10="urn:schemas-microsoft-com:office:word" xmlns:w="http://schemas.openxmlformats.org/wordprocessingml/2006/main" xmlns:w14="http://schemas.microsoft.com/office/word/2010/wordml" xmlns:w15="http://schemas.microsoft.com/office/word/2012/wordml" xmlns:wpg="http://schemas.microsoft.com/office/word/2010/wordprocessingGroup" xmlns:wpi="http://schemas.microsoft.com/office/word/2010/wordprocessingInk" xmlns:wne="http://schemas.microsoft.com/office/word/2006/wordml" xmlns:wps="http://schemas.microsoft.com/office/word/2010/wordprocessingShape" mc:Ignorable="w14 w15 wp14">
   <w:body>
     <w:tbl>
       <w:tblPr>
@@ -20,8 +20,6 @@
             <w:pPr>
               <w:pStyle w:val="Heading1"/>
             </w:pPr>
-            <w:bookmarkStart w:id="0" w:name="_GoBack"/>
-            <w:bookmarkEnd w:id="0"/>
             <w:r>
               <w:rPr>
                 <w:noProof/>
@@ -52,7 +50,7 @@
                           </pic:cNvPicPr>
                         </pic:nvPicPr>
                         <pic:blipFill>
-                          <a:blip r:embed="rId8" cstate="print">
+                          <a:blip r:embed="rId7" cstate="print">
                             <a:extLst>
                               <a:ext uri="{28A0092B-C50C-407E-A947-70E740481C1C}">
                                 <a14:useLocalDpi xmlns:a14="http://schemas.microsoft.com/office/drawing/2010/main" val="0"/>
@@ -485,23 +483,13 @@
                 <w:b w:val="0"/>
               </w:rPr>
             </w:pPr>
-            <w:proofErr w:type="spellStart"/>
             <w:r>
               <w:rPr>
                 <w:rFonts w:ascii="Times New Roman" w:hAnsi="Times New Roman"/>
                 <w:b w:val="0"/>
                 <w:color w:val="000000"/>
               </w:rPr>
-              <w:t>Ms</w:t>
-            </w:r>
-            <w:proofErr w:type="spellEnd"/>
-            <w:r>
-              <w:rPr>
-                <w:rFonts w:ascii="Times New Roman" w:hAnsi="Times New Roman"/>
-                <w:b w:val="0"/>
-                <w:color w:val="000000"/>
-              </w:rPr>
-              <w:t xml:space="preserve"> J. Marques</w:t>
+              <w:t>Ms J. Marques</w:t>
             </w:r>
             <w:r>
               <w:rPr>
@@ -1187,8 +1175,8 @@
                 <w:rFonts w:ascii="Times New Roman" w:hAnsi="Times New Roman"/>
               </w:rPr>
             </w:pPr>
-            <w:bookmarkStart w:id="1" w:name="Reports"/>
-            <w:bookmarkEnd w:id="1"/>
+            <w:bookmarkStart w:id="0" w:name="Reports"/>
+            <w:bookmarkEnd w:id="0"/>
             <w:r>
               <w:rPr>
                 <w:rFonts w:ascii="Times New Roman" w:hAnsi="Times New Roman"/>
@@ -2792,21 +2780,12 @@
                 <w:sz w:val="20"/>
               </w:rPr>
             </w:pPr>
-            <w:proofErr w:type="spellStart"/>
-            <w:r>
-              <w:rPr>
-                <w:rFonts w:ascii="Times New Roman" w:hAnsi="Times New Roman"/>
-                <w:sz w:val="20"/>
-              </w:rPr>
-              <w:t>Assiniboia</w:t>
-            </w:r>
-            <w:proofErr w:type="spellEnd"/>
-            <w:r>
-              <w:rPr>
-                <w:rFonts w:ascii="Times New Roman" w:hAnsi="Times New Roman"/>
-                <w:sz w:val="20"/>
-              </w:rPr>
-              <w:t xml:space="preserve"> Downs Area Master Plan – SP 3/2015</w:t>
+            <w:r>
+              <w:rPr>
+                <w:rFonts w:ascii="Times New Roman" w:hAnsi="Times New Roman"/>
+                <w:sz w:val="20"/>
+              </w:rPr>
+              <w:t>Assiniboia Downs Area Master Plan – SP 3/2015</w:t>
             </w:r>
           </w:p>
         </w:tc>
@@ -2967,23 +2946,7 @@
                 <w:rFonts w:ascii="Times New Roman" w:hAnsi="Times New Roman"/>
                 <w:sz w:val="20"/>
               </w:rPr>
-              <w:t xml:space="preserve">Opening – West Side of </w:t>
-            </w:r>
-            <w:proofErr w:type="spellStart"/>
-            <w:r>
-              <w:rPr>
-                <w:rFonts w:ascii="Times New Roman" w:hAnsi="Times New Roman"/>
-                <w:sz w:val="20"/>
-              </w:rPr>
-              <w:t>Peguis</w:t>
-            </w:r>
-            <w:proofErr w:type="spellEnd"/>
-            <w:r>
-              <w:rPr>
-                <w:rFonts w:ascii="Times New Roman" w:hAnsi="Times New Roman"/>
-                <w:sz w:val="20"/>
-              </w:rPr>
-              <w:t xml:space="preserve"> Street, South of CPR Plan 1042 WLTO – DAO 9/2015</w:t>
+              <w:t>Opening – West Side of Peguis Street, South of CPR Plan 1042 WLTO – DAO 9/2015</w:t>
             </w:r>
           </w:p>
         </w:tc>
@@ -3417,43 +3380,7 @@
                 <w:sz w:val="20"/>
                 <w:szCs w:val="24"/>
               </w:rPr>
-              <w:t xml:space="preserve">Extension of Time – Proposed Subdivision and Rezoning – Lots 2 and 3, Plan 45753, </w:t>
-            </w:r>
-            <w:proofErr w:type="spellStart"/>
-            <w:r>
-              <w:rPr>
-                <w:rFonts w:ascii="Times New Roman" w:hAnsi="Times New Roman"/>
-                <w:sz w:val="20"/>
-                <w:szCs w:val="24"/>
-              </w:rPr>
-              <w:t>Peguis</w:t>
-            </w:r>
-            <w:proofErr w:type="spellEnd"/>
-            <w:r>
-              <w:rPr>
-                <w:rFonts w:ascii="Times New Roman" w:hAnsi="Times New Roman"/>
-                <w:sz w:val="20"/>
-                <w:szCs w:val="24"/>
-              </w:rPr>
-              <w:t xml:space="preserve"> Street and </w:t>
-            </w:r>
-            <w:proofErr w:type="spellStart"/>
-            <w:r>
-              <w:rPr>
-                <w:rFonts w:ascii="Times New Roman" w:hAnsi="Times New Roman"/>
-                <w:sz w:val="20"/>
-                <w:szCs w:val="24"/>
-              </w:rPr>
-              <w:t>Reenders</w:t>
-            </w:r>
-            <w:proofErr w:type="spellEnd"/>
-            <w:r>
-              <w:rPr>
-                <w:rFonts w:ascii="Times New Roman" w:hAnsi="Times New Roman"/>
-                <w:sz w:val="20"/>
-                <w:szCs w:val="24"/>
-              </w:rPr>
-              <w:t xml:space="preserve"> Drive – DASZ 33/2013</w:t>
+              <w:t>Extension of Time – Proposed Subdivision and Rezoning – Lots 2 and 3, Plan 45753, Peguis Street and Reenders Drive – DASZ 33/2013</w:t>
             </w:r>
           </w:p>
         </w:tc>
@@ -3535,25 +3462,7 @@
                 <w:sz w:val="20"/>
                 <w:szCs w:val="24"/>
               </w:rPr>
-              <w:t xml:space="preserve">Permanent Easement Requirements Located on Parkland (Sir John Franklin Community Club) Adjoining 1710 Grosvenor Avenue in </w:t>
-            </w:r>
-            <w:proofErr w:type="spellStart"/>
-            <w:r>
-              <w:rPr>
-                <w:rFonts w:ascii="Times New Roman" w:hAnsi="Times New Roman"/>
-                <w:sz w:val="20"/>
-                <w:szCs w:val="24"/>
-              </w:rPr>
-              <w:t>favour</w:t>
-            </w:r>
-            <w:proofErr w:type="spellEnd"/>
-            <w:r>
-              <w:rPr>
-                <w:rFonts w:ascii="Times New Roman" w:hAnsi="Times New Roman"/>
-                <w:sz w:val="20"/>
-                <w:szCs w:val="24"/>
-              </w:rPr>
-              <w:t xml:space="preserve"> of Y.M.H.A. Jewish Community Centre of Winnipeg Inc.</w:t>
+              <w:t>Permanent Easement Requirements Located on Parkland (Sir John Franklin Community Club) Adjoining 1710 Grosvenor Avenue in favour of Y.M.H.A. Jewish Community Centre of Winnipeg Inc.</w:t>
             </w:r>
           </w:p>
         </w:tc>
@@ -3635,43 +3544,7 @@
                 <w:sz w:val="20"/>
                 <w:szCs w:val="24"/>
               </w:rPr>
-              <w:t xml:space="preserve">Extension of </w:t>
-            </w:r>
-            <w:proofErr w:type="spellStart"/>
-            <w:r>
-              <w:rPr>
-                <w:rFonts w:ascii="Times New Roman" w:hAnsi="Times New Roman"/>
-                <w:sz w:val="20"/>
-                <w:szCs w:val="24"/>
-              </w:rPr>
-              <w:t>Emes</w:t>
-            </w:r>
-            <w:proofErr w:type="spellEnd"/>
-            <w:r>
-              <w:rPr>
-                <w:rFonts w:ascii="Times New Roman" w:hAnsi="Times New Roman"/>
-                <w:sz w:val="20"/>
-                <w:szCs w:val="24"/>
-              </w:rPr>
-              <w:t xml:space="preserve"> Road West of </w:t>
-            </w:r>
-            <w:proofErr w:type="spellStart"/>
-            <w:r>
-              <w:rPr>
-                <w:rFonts w:ascii="Times New Roman" w:hAnsi="Times New Roman"/>
-                <w:sz w:val="20"/>
-                <w:szCs w:val="24"/>
-              </w:rPr>
-              <w:t>McPhillips</w:t>
-            </w:r>
-            <w:proofErr w:type="spellEnd"/>
-            <w:r>
-              <w:rPr>
-                <w:rFonts w:ascii="Times New Roman" w:hAnsi="Times New Roman"/>
-                <w:sz w:val="20"/>
-                <w:szCs w:val="24"/>
-              </w:rPr>
-              <w:t xml:space="preserve"> Street</w:t>
+              <w:t>Extension of Emes Road West of McPhillips Street</w:t>
             </w:r>
           </w:p>
         </w:tc>
@@ -3753,25 +3626,7 @@
                 <w:sz w:val="20"/>
                 <w:szCs w:val="24"/>
               </w:rPr>
-              <w:t xml:space="preserve">Subdivision and Rezoning – 4820 </w:t>
-            </w:r>
-            <w:proofErr w:type="spellStart"/>
-            <w:r>
-              <w:rPr>
-                <w:rFonts w:ascii="Times New Roman" w:hAnsi="Times New Roman"/>
-                <w:sz w:val="20"/>
-                <w:szCs w:val="24"/>
-              </w:rPr>
-              <w:t>Roblin</w:t>
-            </w:r>
-            <w:proofErr w:type="spellEnd"/>
-            <w:r>
-              <w:rPr>
-                <w:rFonts w:ascii="Times New Roman" w:hAnsi="Times New Roman"/>
-                <w:sz w:val="20"/>
-                <w:szCs w:val="24"/>
-              </w:rPr>
-              <w:t xml:space="preserve"> Boulevard and 521 Dieppe Road – DASZ 33/2015</w:t>
+              <w:t>Subdivision and Rezoning – 4820 Roblin Boulevard and 521 Dieppe Road – DASZ 33/2015</w:t>
             </w:r>
           </w:p>
         </w:tc>
@@ -3853,25 +3708,7 @@
                 <w:sz w:val="20"/>
                 <w:szCs w:val="24"/>
               </w:rPr>
-              <w:t xml:space="preserve">Acquisition of a portion of 1950 </w:t>
-            </w:r>
-            <w:proofErr w:type="spellStart"/>
-            <w:r>
-              <w:rPr>
-                <w:rFonts w:ascii="Times New Roman" w:hAnsi="Times New Roman"/>
-                <w:sz w:val="20"/>
-                <w:szCs w:val="24"/>
-              </w:rPr>
-              <w:t>Plessis</w:t>
-            </w:r>
-            <w:proofErr w:type="spellEnd"/>
-            <w:r>
-              <w:rPr>
-                <w:rFonts w:ascii="Times New Roman" w:hAnsi="Times New Roman"/>
-                <w:sz w:val="20"/>
-                <w:szCs w:val="24"/>
-              </w:rPr>
-              <w:t xml:space="preserve"> Road for Street Intersection Improvements</w:t>
+              <w:t>Acquisition of a portion of 1950 Plessis Road for Street Intersection Improvements</w:t>
             </w:r>
           </w:p>
         </w:tc>
@@ -4121,17 +3958,8 @@
                 <w:rFonts w:ascii="Times New Roman" w:hAnsi="Times New Roman"/>
                 <w:sz w:val="20"/>
               </w:rPr>
-              <w:t xml:space="preserve">Inter-Facility Transport and Community </w:t>
-            </w:r>
-            <w:proofErr w:type="spellStart"/>
-            <w:r>
-              <w:rPr>
-                <w:rFonts w:ascii="Times New Roman" w:hAnsi="Times New Roman"/>
-                <w:sz w:val="20"/>
-              </w:rPr>
-              <w:t>Paramedicine</w:t>
-            </w:r>
-            <w:proofErr w:type="spellEnd"/>
+              <w:t>Inter-Facility Transport and Community Paramedicine</w:t>
+            </w:r>
           </w:p>
         </w:tc>
         <w:tc>
@@ -4419,16 +4247,8 @@
               <w:rPr>
                 <w:sz w:val="20"/>
               </w:rPr>
-              <w:t xml:space="preserve">General Capital Fund – Downtown Streets – Amendment of Approved 2015 Capital Budget to include Funding from </w:t>
-            </w:r>
-            <w:proofErr w:type="spellStart"/>
-            <w:r>
-              <w:rPr>
-                <w:sz w:val="20"/>
-              </w:rPr>
-              <w:t>CentreVenture</w:t>
-            </w:r>
-            <w:proofErr w:type="spellEnd"/>
+              <w:t>General Capital Fund – Downtown Streets – Amendment of Approved 2015 Capital Budget to include Funding from CentreVenture</w:t>
+            </w:r>
           </w:p>
         </w:tc>
         <w:tc>
@@ -4960,7 +4780,6 @@
                 <w:sz w:val="20"/>
               </w:rPr>
             </w:pPr>
-            <w:proofErr w:type="gramStart"/>
             <w:r>
               <w:rPr>
                 <w:rFonts w:ascii="Times New Roman" w:hAnsi="Times New Roman"/>
@@ -4976,7 +4795,6 @@
               <w:tab/>
               <w:t>That the City enter into, execute and deliver funding agreements with the Province of Manitoba and Government of Canada with respect to Provincial and Federal funding contributions to the Project and that the Chief Administrative Officer be authorized to negotiate and approve the terms and conditions of such funding agreements in accordance with this Report and such terms and conditions deemed necessary by the City Solicitor/Director of Legal Services to protect the interests of the City.</w:t>
             </w:r>
-            <w:proofErr w:type="gramEnd"/>
           </w:p>
           <w:p>
             <w:pPr>
@@ -4991,7 +4809,6 @@
                 <w:sz w:val="20"/>
               </w:rPr>
             </w:pPr>
-            <w:proofErr w:type="gramStart"/>
             <w:r>
               <w:rPr>
                 <w:rFonts w:ascii="Times New Roman" w:hAnsi="Times New Roman"/>
@@ -5007,7 +4824,6 @@
               <w:tab/>
               <w:t>That the City enter into, execute and deliver all agreements with Canadian National Railway Company (“CN”) and Manitoba Hydro as determined necessary by the City Solicitor/Director of Legal Services with respect to the Project and that the Chief Administrative Officer be authorized to negotiate and approve the terms and conditions of such agreements in accordance with this Report and such terms and conditions deemed necessary by the City Solicitor/Director of Legal Services to protect the interests of the City.</w:t>
             </w:r>
-            <w:proofErr w:type="gramEnd"/>
           </w:p>
           <w:p>
             <w:pPr>
@@ -5035,23 +4851,7 @@
                 <w:sz w:val="20"/>
               </w:rPr>
               <w:tab/>
-              <w:t xml:space="preserve">That authority </w:t>
-            </w:r>
-            <w:proofErr w:type="gramStart"/>
-            <w:r>
-              <w:rPr>
-                <w:rFonts w:ascii="Times New Roman" w:hAnsi="Times New Roman"/>
-                <w:sz w:val="20"/>
-              </w:rPr>
-              <w:t>be</w:t>
-            </w:r>
-            <w:proofErr w:type="gramEnd"/>
-            <w:r>
-              <w:rPr>
-                <w:rFonts w:ascii="Times New Roman" w:hAnsi="Times New Roman"/>
-                <w:sz w:val="20"/>
-              </w:rPr>
-              <w:t xml:space="preserve"> delegated to the Chief Administrative Officer to negotiate and award single source contracts not exceeding a total of $13.0 million (included in the Project budget and identified in the Class 3 estimate) with Manitoba Hydro for power distribution and street lighting works. </w:t>
+              <w:t xml:space="preserve">That authority be delegated to the Chief Administrative Officer to negotiate and award single source contracts not exceeding a total of $13.0 million (included in the Project budget and identified in the Class 3 estimate) with Manitoba Hydro for power distribution and street lighting works. </w:t>
             </w:r>
           </w:p>
           <w:p>
@@ -5080,23 +4880,7 @@
                 <w:sz w:val="20"/>
               </w:rPr>
               <w:tab/>
-              <w:t xml:space="preserve">That the Chief Administrative Officer be delegated authority to approve the </w:t>
-            </w:r>
-            <w:proofErr w:type="spellStart"/>
-            <w:r>
-              <w:rPr>
-                <w:rFonts w:ascii="Times New Roman" w:hAnsi="Times New Roman"/>
-                <w:sz w:val="20"/>
-              </w:rPr>
-              <w:t>overexpenditures</w:t>
-            </w:r>
-            <w:proofErr w:type="spellEnd"/>
-            <w:r>
-              <w:rPr>
-                <w:rFonts w:ascii="Times New Roman" w:hAnsi="Times New Roman"/>
-                <w:sz w:val="20"/>
-              </w:rPr>
-              <w:t>, if any, relating to contract(s) with Manitoba Hydro providing monies are available within the applicable capital budget as approved by Council.</w:t>
+              <w:t>That the Chief Administrative Officer be delegated authority to approve the overexpenditures, if any, relating to contract(s) with Manitoba Hydro providing monies are available within the applicable capital budget as approved by Council.</w:t>
             </w:r>
           </w:p>
           <w:p>
@@ -5125,23 +4909,15 @@
                 <w:sz w:val="20"/>
               </w:rPr>
               <w:tab/>
-              <w:t xml:space="preserve">That, in the interest of meeting the project timeline, authority be delegated to the Chief Administrative Officer to negotiate and award a single source contract for consulting engineering services not exceeding $12.3 million (included in the Project budget and identified in the Class 3 estimate) to Dillon Consulting Limited. </w:t>
-            </w:r>
-            <w:proofErr w:type="gramStart"/>
-            <w:r>
-              <w:rPr>
-                <w:rFonts w:ascii="Times New Roman" w:hAnsi="Times New Roman"/>
-                <w:sz w:val="20"/>
-              </w:rPr>
-              <w:t>to</w:t>
-            </w:r>
-            <w:proofErr w:type="gramEnd"/>
-            <w:r>
-              <w:rPr>
-                <w:rFonts w:ascii="Times New Roman" w:hAnsi="Times New Roman"/>
-                <w:sz w:val="20"/>
-              </w:rPr>
-              <w:t xml:space="preserve"> undertake detailed design, contract administration, and post construction services. </w:t>
+              <w:t xml:space="preserve">That, in the interest of meeting the project timeline, authority be delegated to the Chief Administrative Officer to negotiate and award a single source contract for consulting engineering services not exceeding $12.3 million </w:t>
+            </w:r>
+            <w:r>
+              <w:rPr>
+                <w:rFonts w:ascii="Times New Roman" w:hAnsi="Times New Roman"/>
+                <w:sz w:val="20"/>
+              </w:rPr>
+              <w:lastRenderedPageBreak/>
+              <w:t xml:space="preserve">(included in the Project budget and identified in the Class 3 estimate) to Dillon Consulting Limited. to undertake detailed design, contract administration, and post construction services. </w:t>
             </w:r>
           </w:p>
           <w:p>
@@ -5195,23 +4971,7 @@
                 <w:sz w:val="20"/>
               </w:rPr>
               <w:tab/>
-              <w:t xml:space="preserve">That the Proper Officers of the City </w:t>
-            </w:r>
-            <w:proofErr w:type="gramStart"/>
-            <w:r>
-              <w:rPr>
-                <w:rFonts w:ascii="Times New Roman" w:hAnsi="Times New Roman"/>
-                <w:sz w:val="20"/>
-              </w:rPr>
-              <w:t>be authorized</w:t>
-            </w:r>
-            <w:proofErr w:type="gramEnd"/>
-            <w:r>
-              <w:rPr>
-                <w:rFonts w:ascii="Times New Roman" w:hAnsi="Times New Roman"/>
-                <w:sz w:val="20"/>
-              </w:rPr>
-              <w:t xml:space="preserve"> to do all things </w:t>
+              <w:t xml:space="preserve">That the Proper Officers of the City be authorized to do all things </w:t>
             </w:r>
             <w:r>
               <w:rPr>
@@ -5247,6 +5007,7 @@
                 <w:rFonts w:ascii="Times New Roman" w:hAnsi="Times New Roman"/>
                 <w:sz w:val="20"/>
               </w:rPr>
+              <w:lastRenderedPageBreak/>
               <w:t>WITHDRAWN</w:t>
             </w:r>
           </w:p>
@@ -5308,8 +5069,8 @@
                 <w:sz w:val="20"/>
               </w:rPr>
             </w:pPr>
-            <w:bookmarkStart w:id="2" w:name="Motions"/>
-            <w:bookmarkEnd w:id="2"/>
+            <w:bookmarkStart w:id="1" w:name="Motions"/>
+            <w:bookmarkEnd w:id="1"/>
             <w:r>
               <w:rPr>
                 <w:rFonts w:ascii="Times New Roman" w:hAnsi="Times New Roman"/>
@@ -5789,6 +5550,7 @@
                 <w:rFonts w:ascii="Times New Roman" w:hAnsi="Times New Roman"/>
                 <w:sz w:val="20"/>
               </w:rPr>
+              <w:lastRenderedPageBreak/>
               <w:t>2</w:t>
             </w:r>
           </w:p>
@@ -5948,27 +5710,7 @@
                 <w:sz w:val="20"/>
                 <w:u w:val="single"/>
               </w:rPr>
-              <w:t xml:space="preserve">That the Developer </w:t>
-            </w:r>
-            <w:proofErr w:type="gramStart"/>
-            <w:r>
-              <w:rPr>
-                <w:rFonts w:ascii="Times New Roman" w:hAnsi="Times New Roman"/>
-                <w:i/>
-                <w:sz w:val="20"/>
-                <w:u w:val="single"/>
-              </w:rPr>
-              <w:t>enter</w:t>
-            </w:r>
-            <w:proofErr w:type="gramEnd"/>
-            <w:r>
-              <w:rPr>
-                <w:rFonts w:ascii="Times New Roman" w:hAnsi="Times New Roman"/>
-                <w:i/>
-                <w:sz w:val="20"/>
-                <w:u w:val="single"/>
-              </w:rPr>
-              <w:t xml:space="preserve"> into a Servicing Agreement with the City containing all the conditions outlined in Schedule ‘B’ of the report of the Administrative Coordinating Group dated December 16, 2015</w:t>
+              <w:t>That the Developer enter into a Servicing Agreement with the City containing all the conditions outlined in Schedule ‘B’ of the report of the Administrative Coordinating Group dated December 16, 2015</w:t>
             </w:r>
             <w:r>
               <w:rPr>
@@ -6594,8 +6336,8 @@
               </w:rPr>
               <w:br w:type="page"/>
             </w:r>
-            <w:bookmarkStart w:id="3" w:name="Bylaws"/>
-            <w:bookmarkEnd w:id="3"/>
+            <w:bookmarkStart w:id="2" w:name="Bylaws"/>
+            <w:bookmarkEnd w:id="2"/>
             <w:r>
               <w:rPr>
                 <w:rFonts w:ascii="Times New Roman" w:hAnsi="Times New Roman"/>
@@ -7084,23 +6826,7 @@
                 <w:rFonts w:ascii="Times New Roman" w:hAnsi="Times New Roman"/>
                 <w:sz w:val="20"/>
               </w:rPr>
-              <w:t xml:space="preserve">o open the northwest corner of Ness Avenue and </w:t>
-            </w:r>
-            <w:proofErr w:type="spellStart"/>
-            <w:r>
-              <w:rPr>
-                <w:rFonts w:ascii="Times New Roman" w:hAnsi="Times New Roman"/>
-                <w:sz w:val="20"/>
-              </w:rPr>
-              <w:t>Whytewold</w:t>
-            </w:r>
-            <w:proofErr w:type="spellEnd"/>
-            <w:r>
-              <w:rPr>
-                <w:rFonts w:ascii="Times New Roman" w:hAnsi="Times New Roman"/>
-                <w:sz w:val="20"/>
-              </w:rPr>
-              <w:t xml:space="preserve"> Road</w:t>
+              <w:t>o open the northwest corner of Ness Avenue and Whytewold Road</w:t>
             </w:r>
             <w:r>
               <w:rPr>
@@ -7175,7 +6901,6 @@
                 <w:sz w:val="20"/>
               </w:rPr>
             </w:pPr>
-            <w:proofErr w:type="gramStart"/>
             <w:r>
               <w:rPr>
                 <w:rFonts w:ascii="Times New Roman" w:hAnsi="Times New Roman"/>
@@ -7188,41 +6913,8 @@
                 <w:rFonts w:ascii="Times New Roman" w:hAnsi="Times New Roman"/>
                 <w:sz w:val="20"/>
               </w:rPr>
-              <w:t xml:space="preserve">o close part of </w:t>
-            </w:r>
-            <w:proofErr w:type="spellStart"/>
-            <w:r>
-              <w:rPr>
-                <w:rFonts w:ascii="Times New Roman" w:hAnsi="Times New Roman"/>
-                <w:sz w:val="20"/>
-              </w:rPr>
-              <w:t>Almey</w:t>
-            </w:r>
-            <w:proofErr w:type="spellEnd"/>
-            <w:r>
-              <w:rPr>
-                <w:rFonts w:ascii="Times New Roman" w:hAnsi="Times New Roman"/>
-                <w:sz w:val="20"/>
-              </w:rPr>
-              <w:t xml:space="preserve"> Avenue, Plan Nos. 1180 and 43427, west of </w:t>
-            </w:r>
-            <w:proofErr w:type="spellStart"/>
-            <w:r>
-              <w:rPr>
-                <w:rFonts w:ascii="Times New Roman" w:hAnsi="Times New Roman"/>
-                <w:sz w:val="20"/>
-              </w:rPr>
-              <w:t>Ravelston</w:t>
-            </w:r>
-            <w:proofErr w:type="spellEnd"/>
-            <w:r>
-              <w:rPr>
-                <w:rFonts w:ascii="Times New Roman" w:hAnsi="Times New Roman"/>
-                <w:sz w:val="20"/>
-              </w:rPr>
-              <w:t xml:space="preserve"> Avenue West.</w:t>
-            </w:r>
-            <w:proofErr w:type="gramEnd"/>
+              <w:t>o close part of Almey Avenue, Plan Nos. 1180 and 43427, west of Ravelston Avenue West.</w:t>
+            </w:r>
             <w:r>
               <w:rPr>
                 <w:rFonts w:ascii="Times New Roman" w:hAnsi="Times New Roman"/>
@@ -7308,23 +7000,7 @@
                 <w:rFonts w:ascii="Times New Roman" w:hAnsi="Times New Roman"/>
                 <w:sz w:val="20"/>
               </w:rPr>
-              <w:t xml:space="preserve">o approve a plan of subdivision and amend Winnipeg Zoning By-law No. 200/2006 to rezone land located at 1286, 1290 and 1294 </w:t>
-            </w:r>
-            <w:proofErr w:type="spellStart"/>
-            <w:r>
-              <w:rPr>
-                <w:rFonts w:ascii="Times New Roman" w:hAnsi="Times New Roman"/>
-                <w:sz w:val="20"/>
-              </w:rPr>
-              <w:t>Ravelston</w:t>
-            </w:r>
-            <w:proofErr w:type="spellEnd"/>
-            <w:r>
-              <w:rPr>
-                <w:rFonts w:ascii="Times New Roman" w:hAnsi="Times New Roman"/>
-                <w:sz w:val="20"/>
-              </w:rPr>
-              <w:t xml:space="preserve"> Avenue West in the East Kildonan-Transcona Community</w:t>
+              <w:t>o approve a plan of subdivision and amend Winnipeg Zoning By-law No. 200/2006 to rezone land located at 1286, 1290 and 1294 Ravelston Avenue West in the East Kildonan-Transcona Community</w:t>
             </w:r>
             <w:r>
               <w:rPr>
@@ -7599,23 +7275,7 @@
                 <w:rFonts w:ascii="Times New Roman" w:hAnsi="Times New Roman"/>
                 <w:sz w:val="20"/>
               </w:rPr>
-              <w:t xml:space="preserve">o approve a plan of subdivision for land located at 210 Lyle Street in the </w:t>
-            </w:r>
-            <w:proofErr w:type="spellStart"/>
-            <w:r>
-              <w:rPr>
-                <w:rFonts w:ascii="Times New Roman" w:hAnsi="Times New Roman"/>
-                <w:sz w:val="20"/>
-              </w:rPr>
-              <w:t>Assiniboia</w:t>
-            </w:r>
-            <w:proofErr w:type="spellEnd"/>
-            <w:r>
-              <w:rPr>
-                <w:rFonts w:ascii="Times New Roman" w:hAnsi="Times New Roman"/>
-                <w:sz w:val="20"/>
-              </w:rPr>
-              <w:t xml:space="preserve"> Community</w:t>
+              <w:t>o approve a plan of subdivision for land located at 210 Lyle Street in the Assiniboia Community</w:t>
             </w:r>
             <w:r>
               <w:rPr>
@@ -7890,23 +7550,7 @@
                 <w:rFonts w:ascii="Times New Roman" w:hAnsi="Times New Roman"/>
                 <w:sz w:val="20"/>
               </w:rPr>
-              <w:t xml:space="preserve">o close part of North Drive and </w:t>
-            </w:r>
-            <w:proofErr w:type="spellStart"/>
-            <w:r>
-              <w:rPr>
-                <w:rFonts w:ascii="Times New Roman" w:hAnsi="Times New Roman"/>
-                <w:sz w:val="20"/>
-              </w:rPr>
-              <w:t>Howth</w:t>
-            </w:r>
-            <w:proofErr w:type="spellEnd"/>
-            <w:r>
-              <w:rPr>
-                <w:rFonts w:ascii="Times New Roman" w:hAnsi="Times New Roman"/>
-                <w:sz w:val="20"/>
-              </w:rPr>
-              <w:t xml:space="preserve"> Road, Plan Nos. 1324, 2002 and 1696 and Public Lane Plan Nos. 1324, 3659 and 1696</w:t>
+              <w:t>o close part of North Drive and Howth Road, Plan Nos. 1324, 2002 and 1696 and Public Lane Plan Nos. 1324, 3659 and 1696</w:t>
             </w:r>
             <w:r>
               <w:rPr>
@@ -8231,43 +7875,28 @@
               <w:jc w:val="center"/>
             </w:pPr>
           </w:p>
-          <w:tbl>
-            <w:tblPr>
-              <w:tblStyle w:val="TableGrid"/>
-              <w:tblW w:w="0" w:type="auto"/>
-              <w:tblInd w:w="2120" w:type="dxa"/>
-              <w:tblLook w:val="04A0" w:firstRow="1" w:lastRow="0" w:firstColumn="1" w:lastColumn="0" w:noHBand="0" w:noVBand="1"/>
-            </w:tblPr>
-            <w:tblGrid>
-              <w:gridCol w:w="3144"/>
-            </w:tblGrid>
-            <w:tr>
-              <w:tc>
-                <w:tcPr>
-                  <w:tcW w:w="3144" w:type="dxa"/>
-                </w:tcPr>
-                <w:p>
-                  <w:pPr>
-                    <w:rPr>
-                      <w:rFonts w:ascii="Arial" w:hAnsi="Arial" w:cs="Arial"/>
-                      <w:sz w:val="18"/>
-                      <w:szCs w:val="18"/>
-                      <w:lang w:val="en-CA"/>
-                    </w:rPr>
-                  </w:pPr>
-                  <w:r>
-                    <w:rPr>
-                      <w:rFonts w:ascii="Arial" w:hAnsi="Arial" w:cs="Arial"/>
-                      <w:sz w:val="18"/>
-                      <w:szCs w:val="18"/>
-                      <w:lang w:val="en-CA"/>
-                    </w:rPr>
-                    <w:t>Councillor Wyatt</w:t>
-                  </w:r>
-                </w:p>
-              </w:tc>
-            </w:tr>
-          </w:tbl>
+          <w:p>
+            <w:pPr>
+              <w:jc w:val="center"/>
+              <w:rPr>
+                <w:rFonts w:ascii="Arial" w:hAnsi="Arial" w:cs="Arial"/>
+                <w:sz w:val="18"/>
+                <w:szCs w:val="18"/>
+                <w:lang w:val="en-CA"/>
+              </w:rPr>
+            </w:pPr>
+            <w:r>
+              <w:rPr>
+                <w:rFonts w:ascii="Arial" w:hAnsi="Arial" w:cs="Arial"/>
+                <w:sz w:val="18"/>
+                <w:szCs w:val="18"/>
+                <w:lang w:val="en-CA"/>
+              </w:rPr>
+              <w:t>Councillor Wyatt</w:t>
+            </w:r>
+            <w:bookmarkStart w:id="3" w:name="_GoBack"/>
+            <w:bookmarkEnd w:id="3"/>
+          </w:p>
           <w:p>
             <w:pPr>
               <w:jc w:val="center"/>
@@ -8293,7 +7922,7 @@
       </w:pPr>
     </w:p>
     <w:sectPr>
-      <w:headerReference w:type="default" r:id="rId9"/>
+      <w:headerReference w:type="default" r:id="rId8"/>
       <w:pgSz w:w="12240" w:h="15840" w:code="1"/>
       <w:pgMar w:top="720" w:right="720" w:bottom="720" w:left="720" w:header="720" w:footer="720" w:gutter="0"/>
       <w:cols w:space="720"/>
@@ -8303,7 +7932,7 @@
 </file>
 
 <file path=word/endnotes.xml><?xml version="1.0" encoding="utf-8"?>
-<w:endnotes xmlns:wpc="http://schemas.microsoft.com/office/word/2010/wordprocessingCanvas" xmlns:mc="http://schemas.openxmlformats.org/markup-compatibility/2006" xmlns:o="urn:schemas-microsoft-com:office:office" xmlns:r="http://schemas.openxmlformats.org/officeDocument/2006/relationships" xmlns:m="http://schemas.openxmlformats.org/officeDocument/2006/math" xmlns:v="urn:schemas-microsoft-com:vml" xmlns:wp14="http://schemas.microsoft.com/office/word/2010/wordprocessingDrawing" xmlns:wp="http://schemas.openxmlformats.org/drawingml/2006/wordprocessingDrawing" xmlns:w10="urn:schemas-microsoft-com:office:word" xmlns:w="http://schemas.openxmlformats.org/wordprocessingml/2006/main" xmlns:w14="http://schemas.microsoft.com/office/word/2010/wordml" xmlns:wpg="http://schemas.microsoft.com/office/word/2010/wordprocessingGroup" xmlns:wpi="http://schemas.microsoft.com/office/word/2010/wordprocessingInk" xmlns:wne="http://schemas.microsoft.com/office/word/2006/wordml" xmlns:wps="http://schemas.microsoft.com/office/word/2010/wordprocessingShape" mc:Ignorable="w14 wp14">
+<w:endnotes xmlns:wpc="http://schemas.microsoft.com/office/word/2010/wordprocessingCanvas" xmlns:mc="http://schemas.openxmlformats.org/markup-compatibility/2006" xmlns:o="urn:schemas-microsoft-com:office:office" xmlns:r="http://schemas.openxmlformats.org/officeDocument/2006/relationships" xmlns:m="http://schemas.openxmlformats.org/officeDocument/2006/math" xmlns:v="urn:schemas-microsoft-com:vml" xmlns:wp14="http://schemas.microsoft.com/office/word/2010/wordprocessingDrawing" xmlns:wp="http://schemas.openxmlformats.org/drawingml/2006/wordprocessingDrawing" xmlns:w10="urn:schemas-microsoft-com:office:word" xmlns:w="http://schemas.openxmlformats.org/wordprocessingml/2006/main" xmlns:w14="http://schemas.microsoft.com/office/word/2010/wordml" xmlns:w15="http://schemas.microsoft.com/office/word/2012/wordml" xmlns:wpg="http://schemas.microsoft.com/office/word/2010/wordprocessingGroup" xmlns:wpi="http://schemas.microsoft.com/office/word/2010/wordprocessingInk" xmlns:wne="http://schemas.microsoft.com/office/word/2006/wordml" xmlns:wps="http://schemas.microsoft.com/office/word/2010/wordprocessingShape" mc:Ignorable="w14 w15 wp14">
   <w:endnote w:type="separator" w:id="-1">
     <w:p>
       <w:r>
@@ -8322,7 +7951,7 @@
 </file>
 
 <file path=word/footnotes.xml><?xml version="1.0" encoding="utf-8"?>
-<w:footnotes xmlns:wpc="http://schemas.microsoft.com/office/word/2010/wordprocessingCanvas" xmlns:mc="http://schemas.openxmlformats.org/markup-compatibility/2006" xmlns:o="urn:schemas-microsoft-com:office:office" xmlns:r="http://schemas.openxmlformats.org/officeDocument/2006/relationships" xmlns:m="http://schemas.openxmlformats.org/officeDocument/2006/math" xmlns:v="urn:schemas-microsoft-com:vml" xmlns:wp14="http://schemas.microsoft.com/office/word/2010/wordprocessingDrawing" xmlns:wp="http://schemas.openxmlformats.org/drawingml/2006/wordprocessingDrawing" xmlns:w10="urn:schemas-microsoft-com:office:word" xmlns:w="http://schemas.openxmlformats.org/wordprocessingml/2006/main" xmlns:w14="http://schemas.microsoft.com/office/word/2010/wordml" xmlns:wpg="http://schemas.microsoft.com/office/word/2010/wordprocessingGroup" xmlns:wpi="http://schemas.microsoft.com/office/word/2010/wordprocessingInk" xmlns:wne="http://schemas.microsoft.com/office/word/2006/wordml" xmlns:wps="http://schemas.microsoft.com/office/word/2010/wordprocessingShape" mc:Ignorable="w14 wp14">
+<w:footnotes xmlns:wpc="http://schemas.microsoft.com/office/word/2010/wordprocessingCanvas" xmlns:mc="http://schemas.openxmlformats.org/markup-compatibility/2006" xmlns:o="urn:schemas-microsoft-com:office:office" xmlns:r="http://schemas.openxmlformats.org/officeDocument/2006/relationships" xmlns:m="http://schemas.openxmlformats.org/officeDocument/2006/math" xmlns:v="urn:schemas-microsoft-com:vml" xmlns:wp14="http://schemas.microsoft.com/office/word/2010/wordprocessingDrawing" xmlns:wp="http://schemas.openxmlformats.org/drawingml/2006/wordprocessingDrawing" xmlns:w10="urn:schemas-microsoft-com:office:word" xmlns:w="http://schemas.openxmlformats.org/wordprocessingml/2006/main" xmlns:w14="http://schemas.microsoft.com/office/word/2010/wordml" xmlns:w15="http://schemas.microsoft.com/office/word/2012/wordml" xmlns:wpg="http://schemas.microsoft.com/office/word/2010/wordprocessingGroup" xmlns:wpi="http://schemas.microsoft.com/office/word/2010/wordprocessingInk" xmlns:wne="http://schemas.microsoft.com/office/word/2006/wordml" xmlns:wps="http://schemas.microsoft.com/office/word/2010/wordprocessingShape" mc:Ignorable="w14 w15 wp14">
   <w:footnote w:type="separator" w:id="-1">
     <w:p>
       <w:r>
@@ -8341,7 +7970,7 @@
 </file>
 
 <file path=word/header1.xml><?xml version="1.0" encoding="utf-8"?>
-<w:hdr xmlns:wpc="http://schemas.microsoft.com/office/word/2010/wordprocessingCanvas" xmlns:mc="http://schemas.openxmlformats.org/markup-compatibility/2006" xmlns:o="urn:schemas-microsoft-com:office:office" xmlns:r="http://schemas.openxmlformats.org/officeDocument/2006/relationships" xmlns:m="http://schemas.openxmlformats.org/officeDocument/2006/math" xmlns:v="urn:schemas-microsoft-com:vml" xmlns:wp14="http://schemas.microsoft.com/office/word/2010/wordprocessingDrawing" xmlns:wp="http://schemas.openxmlformats.org/drawingml/2006/wordprocessingDrawing" xmlns:w10="urn:schemas-microsoft-com:office:word" xmlns:w="http://schemas.openxmlformats.org/wordprocessingml/2006/main" xmlns:w14="http://schemas.microsoft.com/office/word/2010/wordml" xmlns:wpg="http://schemas.microsoft.com/office/word/2010/wordprocessingGroup" xmlns:wpi="http://schemas.microsoft.com/office/word/2010/wordprocessingInk" xmlns:wne="http://schemas.microsoft.com/office/word/2006/wordml" xmlns:wps="http://schemas.microsoft.com/office/word/2010/wordprocessingShape" mc:Ignorable="w14 wp14">
+<w:hdr xmlns:wpc="http://schemas.microsoft.com/office/word/2010/wordprocessingCanvas" xmlns:mc="http://schemas.openxmlformats.org/markup-compatibility/2006" xmlns:o="urn:schemas-microsoft-com:office:office" xmlns:r="http://schemas.openxmlformats.org/officeDocument/2006/relationships" xmlns:m="http://schemas.openxmlformats.org/officeDocument/2006/math" xmlns:v="urn:schemas-microsoft-com:vml" xmlns:wp14="http://schemas.microsoft.com/office/word/2010/wordprocessingDrawing" xmlns:wp="http://schemas.openxmlformats.org/drawingml/2006/wordprocessingDrawing" xmlns:w10="urn:schemas-microsoft-com:office:word" xmlns:w="http://schemas.openxmlformats.org/wordprocessingml/2006/main" xmlns:w14="http://schemas.microsoft.com/office/word/2010/wordml" xmlns:w15="http://schemas.microsoft.com/office/word/2012/wordml" xmlns:wpg="http://schemas.microsoft.com/office/word/2010/wordprocessingGroup" xmlns:wpi="http://schemas.microsoft.com/office/word/2010/wordprocessingInk" xmlns:wne="http://schemas.microsoft.com/office/word/2006/wordml" xmlns:wps="http://schemas.microsoft.com/office/word/2010/wordprocessingShape" mc:Ignorable="w14 w15 wp14">
   <w:p>
     <w:pPr>
       <w:pStyle w:val="Header"/>
@@ -8397,8 +8026,8 @@
 </file>
 
 <file path=word/numbering.xml><?xml version="1.0" encoding="utf-8"?>
-<w:numbering xmlns:wpc="http://schemas.microsoft.com/office/word/2010/wordprocessingCanvas" xmlns:mc="http://schemas.openxmlformats.org/markup-compatibility/2006" xmlns:o="urn:schemas-microsoft-com:office:office" xmlns:r="http://schemas.openxmlformats.org/officeDocument/2006/relationships" xmlns:m="http://schemas.openxmlformats.org/officeDocument/2006/math" xmlns:v="urn:schemas-microsoft-com:vml" xmlns:wp14="http://schemas.microsoft.com/office/word/2010/wordprocessingDrawing" xmlns:wp="http://schemas.openxmlformats.org/drawingml/2006/wordprocessingDrawing" xmlns:w10="urn:schemas-microsoft-com:office:word" xmlns:w="http://schemas.openxmlformats.org/wordprocessingml/2006/main" xmlns:w14="http://schemas.microsoft.com/office/word/2010/wordml" xmlns:wpg="http://schemas.microsoft.com/office/word/2010/wordprocessingGroup" xmlns:wpi="http://schemas.microsoft.com/office/word/2010/wordprocessingInk" xmlns:wne="http://schemas.microsoft.com/office/word/2006/wordml" xmlns:wps="http://schemas.microsoft.com/office/word/2010/wordprocessingShape" mc:Ignorable="w14 wp14">
-  <w:abstractNum w:abstractNumId="0">
+<w:numbering xmlns:wpc="http://schemas.microsoft.com/office/word/2010/wordprocessingCanvas" xmlns:mc="http://schemas.openxmlformats.org/markup-compatibility/2006" xmlns:o="urn:schemas-microsoft-com:office:office" xmlns:r="http://schemas.openxmlformats.org/officeDocument/2006/relationships" xmlns:m="http://schemas.openxmlformats.org/officeDocument/2006/math" xmlns:v="urn:schemas-microsoft-com:vml" xmlns:wp14="http://schemas.microsoft.com/office/word/2010/wordprocessingDrawing" xmlns:wp="http://schemas.openxmlformats.org/drawingml/2006/wordprocessingDrawing" xmlns:w10="urn:schemas-microsoft-com:office:word" xmlns:w="http://schemas.openxmlformats.org/wordprocessingml/2006/main" xmlns:w14="http://schemas.microsoft.com/office/word/2010/wordml" xmlns:w15="http://schemas.microsoft.com/office/word/2012/wordml" xmlns:wpg="http://schemas.microsoft.com/office/word/2010/wordprocessingGroup" xmlns:wpi="http://schemas.microsoft.com/office/word/2010/wordprocessingInk" xmlns:wne="http://schemas.microsoft.com/office/word/2006/wordml" xmlns:wps="http://schemas.microsoft.com/office/word/2010/wordprocessingShape" mc:Ignorable="w14 w15 wp14">
+  <w:abstractNum w:abstractNumId="0" w15:restartNumberingAfterBreak="0">
     <w:nsid w:val="FFFFFF1D"/>
     <w:multiLevelType w:val="multilevel"/>
     <w:tmpl w:val="BB50A526"/>
@@ -8538,7 +8167,7 @@
       </w:rPr>
     </w:lvl>
   </w:abstractNum>
-  <w:abstractNum w:abstractNumId="1">
+  <w:abstractNum w:abstractNumId="1" w15:restartNumberingAfterBreak="0">
     <w:nsid w:val="05CF1350"/>
     <w:multiLevelType w:val="hybridMultilevel"/>
     <w:tmpl w:val="D07CDC36"/>
@@ -8678,7 +8307,7 @@
       </w:rPr>
     </w:lvl>
   </w:abstractNum>
-  <w:abstractNum w:abstractNumId="2">
+  <w:abstractNum w:abstractNumId="2" w15:restartNumberingAfterBreak="0">
     <w:nsid w:val="09B10EE6"/>
     <w:multiLevelType w:val="hybridMultilevel"/>
     <w:tmpl w:val="8AEC2798"/>
@@ -8767,7 +8396,7 @@
       </w:pPr>
     </w:lvl>
   </w:abstractNum>
-  <w:abstractNum w:abstractNumId="3">
+  <w:abstractNum w:abstractNumId="3" w15:restartNumberingAfterBreak="0">
     <w:nsid w:val="0F95084D"/>
     <w:multiLevelType w:val="hybridMultilevel"/>
     <w:tmpl w:val="DFA45022"/>
@@ -8856,7 +8485,7 @@
       </w:pPr>
     </w:lvl>
   </w:abstractNum>
-  <w:abstractNum w:abstractNumId="4">
+  <w:abstractNum w:abstractNumId="4" w15:restartNumberingAfterBreak="0">
     <w:nsid w:val="18D42FD3"/>
     <w:multiLevelType w:val="hybridMultilevel"/>
     <w:tmpl w:val="C04841DE"/>
@@ -8945,7 +8574,7 @@
       </w:pPr>
     </w:lvl>
   </w:abstractNum>
-  <w:abstractNum w:abstractNumId="5">
+  <w:abstractNum w:abstractNumId="5" w15:restartNumberingAfterBreak="0">
     <w:nsid w:val="1B00799B"/>
     <w:multiLevelType w:val="hybridMultilevel"/>
     <w:tmpl w:val="683E8134"/>
@@ -9034,7 +8663,7 @@
       </w:pPr>
     </w:lvl>
   </w:abstractNum>
-  <w:abstractNum w:abstractNumId="6">
+  <w:abstractNum w:abstractNumId="6" w15:restartNumberingAfterBreak="0">
     <w:nsid w:val="22973E56"/>
     <w:multiLevelType w:val="hybridMultilevel"/>
     <w:tmpl w:val="6AB2D0A2"/>
@@ -9147,7 +8776,7 @@
       </w:rPr>
     </w:lvl>
   </w:abstractNum>
-  <w:abstractNum w:abstractNumId="7">
+  <w:abstractNum w:abstractNumId="7" w15:restartNumberingAfterBreak="0">
     <w:nsid w:val="2929493B"/>
     <w:multiLevelType w:val="hybridMultilevel"/>
     <w:tmpl w:val="9FBA17CC"/>
@@ -9236,7 +8865,7 @@
       </w:pPr>
     </w:lvl>
   </w:abstractNum>
-  <w:abstractNum w:abstractNumId="8">
+  <w:abstractNum w:abstractNumId="8" w15:restartNumberingAfterBreak="0">
     <w:nsid w:val="29347047"/>
     <w:multiLevelType w:val="hybridMultilevel"/>
     <w:tmpl w:val="4A007714"/>
@@ -9349,7 +8978,7 @@
       </w:rPr>
     </w:lvl>
   </w:abstractNum>
-  <w:abstractNum w:abstractNumId="9">
+  <w:abstractNum w:abstractNumId="9" w15:restartNumberingAfterBreak="0">
     <w:nsid w:val="307D6264"/>
     <w:multiLevelType w:val="hybridMultilevel"/>
     <w:tmpl w:val="D3B20B8E"/>
@@ -9438,7 +9067,7 @@
       </w:pPr>
     </w:lvl>
   </w:abstractNum>
-  <w:abstractNum w:abstractNumId="10">
+  <w:abstractNum w:abstractNumId="10" w15:restartNumberingAfterBreak="0">
     <w:nsid w:val="363F587D"/>
     <w:multiLevelType w:val="hybridMultilevel"/>
     <w:tmpl w:val="3DB0E554"/>
@@ -9551,7 +9180,7 @@
       </w:rPr>
     </w:lvl>
   </w:abstractNum>
-  <w:abstractNum w:abstractNumId="11">
+  <w:abstractNum w:abstractNumId="11" w15:restartNumberingAfterBreak="0">
     <w:nsid w:val="3EBD26FB"/>
     <w:multiLevelType w:val="hybridMultilevel"/>
     <w:tmpl w:val="37983898"/>
@@ -9640,7 +9269,7 @@
       </w:pPr>
     </w:lvl>
   </w:abstractNum>
-  <w:abstractNum w:abstractNumId="12">
+  <w:abstractNum w:abstractNumId="12" w15:restartNumberingAfterBreak="0">
     <w:nsid w:val="46D52DA1"/>
     <w:multiLevelType w:val="hybridMultilevel"/>
     <w:tmpl w:val="1E52A894"/>
@@ -9730,7 +9359,7 @@
       </w:pPr>
     </w:lvl>
   </w:abstractNum>
-  <w:abstractNum w:abstractNumId="13">
+  <w:abstractNum w:abstractNumId="13" w15:restartNumberingAfterBreak="0">
     <w:nsid w:val="4DF322DA"/>
     <w:multiLevelType w:val="hybridMultilevel"/>
     <w:tmpl w:val="67C802E4"/>
@@ -9819,7 +9448,7 @@
       </w:pPr>
     </w:lvl>
   </w:abstractNum>
-  <w:abstractNum w:abstractNumId="14">
+  <w:abstractNum w:abstractNumId="14" w15:restartNumberingAfterBreak="0">
     <w:nsid w:val="517A0EC4"/>
     <w:multiLevelType w:val="hybridMultilevel"/>
     <w:tmpl w:val="0E9A71DC"/>
@@ -9909,7 +9538,7 @@
       </w:pPr>
     </w:lvl>
   </w:abstractNum>
-  <w:abstractNum w:abstractNumId="15">
+  <w:abstractNum w:abstractNumId="15" w15:restartNumberingAfterBreak="0">
     <w:nsid w:val="59E32701"/>
     <w:multiLevelType w:val="hybridMultilevel"/>
     <w:tmpl w:val="21008964"/>
@@ -10049,7 +9678,7 @@
       </w:rPr>
     </w:lvl>
   </w:abstractNum>
-  <w:abstractNum w:abstractNumId="16">
+  <w:abstractNum w:abstractNumId="16" w15:restartNumberingAfterBreak="0">
     <w:nsid w:val="5A0B20E5"/>
     <w:multiLevelType w:val="hybridMultilevel"/>
     <w:tmpl w:val="19E60C6E"/>
@@ -10138,7 +9767,7 @@
       </w:pPr>
     </w:lvl>
   </w:abstractNum>
-  <w:abstractNum w:abstractNumId="17">
+  <w:abstractNum w:abstractNumId="17" w15:restartNumberingAfterBreak="0">
     <w:nsid w:val="5AF701A6"/>
     <w:multiLevelType w:val="hybridMultilevel"/>
     <w:tmpl w:val="C67ADB48"/>
@@ -10227,7 +9856,7 @@
       </w:pPr>
     </w:lvl>
   </w:abstractNum>
-  <w:abstractNum w:abstractNumId="18">
+  <w:abstractNum w:abstractNumId="18" w15:restartNumberingAfterBreak="0">
     <w:nsid w:val="73736201"/>
     <w:multiLevelType w:val="hybridMultilevel"/>
     <w:tmpl w:val="BF04B0AE"/>
@@ -10316,7 +9945,7 @@
       </w:pPr>
     </w:lvl>
   </w:abstractNum>
-  <w:abstractNum w:abstractNumId="19">
+  <w:abstractNum w:abstractNumId="19" w15:restartNumberingAfterBreak="0">
     <w:nsid w:val="7F0E7F76"/>
     <w:multiLevelType w:val="hybridMultilevel"/>
     <w:tmpl w:val="2C70089A"/>
@@ -10493,7 +10122,7 @@
 </file>
 
 <file path=word/styles.xml><?xml version="1.0" encoding="utf-8"?>
-<w:styles xmlns:mc="http://schemas.openxmlformats.org/markup-compatibility/2006" xmlns:r="http://schemas.openxmlformats.org/officeDocument/2006/relationships" xmlns:w="http://schemas.openxmlformats.org/wordprocessingml/2006/main" xmlns:w14="http://schemas.microsoft.com/office/word/2010/wordml" mc:Ignorable="w14">
+<w:styles xmlns:mc="http://schemas.openxmlformats.org/markup-compatibility/2006" xmlns:r="http://schemas.openxmlformats.org/officeDocument/2006/relationships" xmlns:w="http://schemas.openxmlformats.org/wordprocessingml/2006/main" xmlns:w14="http://schemas.microsoft.com/office/word/2010/wordml" xmlns:w15="http://schemas.microsoft.com/office/word/2012/wordml" mc:Ignorable="w14 w15">
   <w:docDefaults>
     <w:rPrDefault>
       <w:rPr>
@@ -10503,7 +10132,7 @@
     </w:rPrDefault>
     <w:pPrDefault/>
   </w:docDefaults>
-  <w:latentStyles w:defLockedState="0" w:defUIPriority="0" w:defSemiHidden="0" w:defUnhideWhenUsed="0" w:defQFormat="0" w:count="267">
+  <w:latentStyles w:defLockedState="0" w:defUIPriority="0" w:defSemiHidden="0" w:defUnhideWhenUsed="0" w:defQFormat="0" w:count="371">
     <w:lsdException w:name="Normal" w:qFormat="1"/>
     <w:lsdException w:name="heading 1" w:qFormat="1"/>
     <w:lsdException w:name="heading 2" w:qFormat="1"/>
@@ -10514,12 +10143,101 @@
     <w:lsdException w:name="heading 7" w:semiHidden="1" w:unhideWhenUsed="1" w:qFormat="1"/>
     <w:lsdException w:name="heading 8" w:semiHidden="1" w:unhideWhenUsed="1" w:qFormat="1"/>
     <w:lsdException w:name="heading 9" w:semiHidden="1" w:unhideWhenUsed="1" w:qFormat="1"/>
+    <w:lsdException w:name="index 1" w:semiHidden="1" w:unhideWhenUsed="1"/>
+    <w:lsdException w:name="index 2" w:semiHidden="1" w:unhideWhenUsed="1"/>
+    <w:lsdException w:name="index 3" w:semiHidden="1" w:unhideWhenUsed="1"/>
+    <w:lsdException w:name="index 4" w:semiHidden="1" w:unhideWhenUsed="1"/>
+    <w:lsdException w:name="index 5" w:semiHidden="1" w:unhideWhenUsed="1"/>
+    <w:lsdException w:name="index 6" w:semiHidden="1" w:unhideWhenUsed="1"/>
+    <w:lsdException w:name="index 7" w:semiHidden="1" w:unhideWhenUsed="1"/>
+    <w:lsdException w:name="index 8" w:semiHidden="1" w:unhideWhenUsed="1"/>
+    <w:lsdException w:name="index 9" w:semiHidden="1" w:unhideWhenUsed="1"/>
+    <w:lsdException w:name="toc 1" w:semiHidden="1" w:unhideWhenUsed="1"/>
+    <w:lsdException w:name="toc 2" w:semiHidden="1" w:unhideWhenUsed="1"/>
+    <w:lsdException w:name="toc 3" w:semiHidden="1" w:unhideWhenUsed="1"/>
+    <w:lsdException w:name="toc 4" w:semiHidden="1" w:unhideWhenUsed="1"/>
+    <w:lsdException w:name="toc 5" w:semiHidden="1" w:unhideWhenUsed="1"/>
+    <w:lsdException w:name="toc 6" w:semiHidden="1" w:unhideWhenUsed="1"/>
+    <w:lsdException w:name="toc 7" w:semiHidden="1" w:unhideWhenUsed="1"/>
+    <w:lsdException w:name="toc 8" w:semiHidden="1" w:unhideWhenUsed="1"/>
+    <w:lsdException w:name="toc 9" w:semiHidden="1" w:unhideWhenUsed="1"/>
+    <w:lsdException w:name="Normal Indent" w:semiHidden="1" w:unhideWhenUsed="1"/>
+    <w:lsdException w:name="footnote text" w:semiHidden="1" w:unhideWhenUsed="1"/>
+    <w:lsdException w:name="annotation text" w:semiHidden="1" w:unhideWhenUsed="1"/>
+    <w:lsdException w:name="header" w:semiHidden="1" w:unhideWhenUsed="1"/>
+    <w:lsdException w:name="footer" w:semiHidden="1" w:unhideWhenUsed="1"/>
+    <w:lsdException w:name="index heading" w:semiHidden="1" w:unhideWhenUsed="1"/>
     <w:lsdException w:name="caption" w:semiHidden="1" w:unhideWhenUsed="1" w:qFormat="1"/>
+    <w:lsdException w:name="table of figures" w:semiHidden="1" w:unhideWhenUsed="1"/>
+    <w:lsdException w:name="envelope address" w:semiHidden="1" w:unhideWhenUsed="1"/>
+    <w:lsdException w:name="envelope return" w:semiHidden="1" w:unhideWhenUsed="1"/>
+    <w:lsdException w:name="footnote reference" w:semiHidden="1" w:unhideWhenUsed="1"/>
+    <w:lsdException w:name="annotation reference" w:semiHidden="1" w:unhideWhenUsed="1"/>
+    <w:lsdException w:name="line number" w:semiHidden="1" w:unhideWhenUsed="1"/>
+    <w:lsdException w:name="page number" w:semiHidden="1" w:unhideWhenUsed="1"/>
+    <w:lsdException w:name="endnote reference" w:semiHidden="1" w:unhideWhenUsed="1"/>
+    <w:lsdException w:name="endnote text" w:semiHidden="1" w:unhideWhenUsed="1"/>
+    <w:lsdException w:name="table of authorities" w:semiHidden="1" w:unhideWhenUsed="1"/>
+    <w:lsdException w:name="macro" w:semiHidden="1" w:unhideWhenUsed="1"/>
+    <w:lsdException w:name="toa heading" w:semiHidden="1" w:unhideWhenUsed="1"/>
+    <w:lsdException w:name="List" w:semiHidden="1" w:unhideWhenUsed="1"/>
+    <w:lsdException w:name="List Bullet" w:semiHidden="1" w:unhideWhenUsed="1"/>
+    <w:lsdException w:name="List 2" w:semiHidden="1" w:unhideWhenUsed="1"/>
+    <w:lsdException w:name="List 3" w:semiHidden="1" w:unhideWhenUsed="1"/>
+    <w:lsdException w:name="List Bullet 2" w:semiHidden="1" w:unhideWhenUsed="1"/>
+    <w:lsdException w:name="List Bullet 3" w:semiHidden="1" w:unhideWhenUsed="1"/>
+    <w:lsdException w:name="List Bullet 4" w:semiHidden="1" w:unhideWhenUsed="1"/>
+    <w:lsdException w:name="List Bullet 5" w:semiHidden="1" w:unhideWhenUsed="1"/>
+    <w:lsdException w:name="List Number 2" w:semiHidden="1" w:unhideWhenUsed="1"/>
+    <w:lsdException w:name="List Number 3" w:semiHidden="1" w:unhideWhenUsed="1"/>
+    <w:lsdException w:name="List Number 4" w:semiHidden="1" w:unhideWhenUsed="1"/>
+    <w:lsdException w:name="List Number 5" w:semiHidden="1" w:unhideWhenUsed="1"/>
     <w:lsdException w:name="Title" w:qFormat="1"/>
+    <w:lsdException w:name="Closing" w:semiHidden="1" w:unhideWhenUsed="1"/>
+    <w:lsdException w:name="Signature" w:semiHidden="1" w:unhideWhenUsed="1"/>
+    <w:lsdException w:name="Default Paragraph Font" w:semiHidden="1" w:unhideWhenUsed="1"/>
+    <w:lsdException w:name="Body Text" w:semiHidden="1" w:unhideWhenUsed="1"/>
+    <w:lsdException w:name="Body Text Indent" w:semiHidden="1" w:unhideWhenUsed="1"/>
+    <w:lsdException w:name="List Continue" w:semiHidden="1" w:unhideWhenUsed="1"/>
+    <w:lsdException w:name="List Continue 2" w:semiHidden="1" w:unhideWhenUsed="1"/>
+    <w:lsdException w:name="List Continue 3" w:semiHidden="1" w:unhideWhenUsed="1"/>
+    <w:lsdException w:name="List Continue 4" w:semiHidden="1" w:unhideWhenUsed="1"/>
+    <w:lsdException w:name="List Continue 5" w:semiHidden="1" w:unhideWhenUsed="1"/>
+    <w:lsdException w:name="Message Header" w:semiHidden="1" w:unhideWhenUsed="1"/>
     <w:lsdException w:name="Subtitle" w:qFormat="1"/>
+    <w:lsdException w:name="Body Text First Indent 2" w:semiHidden="1" w:unhideWhenUsed="1"/>
+    <w:lsdException w:name="Note Heading" w:semiHidden="1" w:unhideWhenUsed="1"/>
+    <w:lsdException w:name="Body Text 2" w:semiHidden="1" w:unhideWhenUsed="1"/>
+    <w:lsdException w:name="Body Text 3" w:semiHidden="1" w:unhideWhenUsed="1"/>
+    <w:lsdException w:name="Body Text Indent 2" w:semiHidden="1" w:unhideWhenUsed="1"/>
+    <w:lsdException w:name="Body Text Indent 3" w:semiHidden="1" w:unhideWhenUsed="1"/>
+    <w:lsdException w:name="Block Text" w:semiHidden="1" w:unhideWhenUsed="1"/>
+    <w:lsdException w:name="Hyperlink" w:semiHidden="1" w:unhideWhenUsed="1"/>
+    <w:lsdException w:name="FollowedHyperlink" w:semiHidden="1" w:unhideWhenUsed="1"/>
     <w:lsdException w:name="Strong" w:qFormat="1"/>
     <w:lsdException w:name="Emphasis" w:qFormat="1"/>
+    <w:lsdException w:name="Document Map" w:semiHidden="1" w:unhideWhenUsed="1"/>
+    <w:lsdException w:name="Plain Text" w:semiHidden="1" w:unhideWhenUsed="1"/>
+    <w:lsdException w:name="E-mail Signature" w:semiHidden="1" w:unhideWhenUsed="1"/>
+    <w:lsdException w:name="HTML Top of Form" w:semiHidden="1" w:unhideWhenUsed="1"/>
+    <w:lsdException w:name="HTML Bottom of Form" w:semiHidden="1" w:unhideWhenUsed="1"/>
+    <w:lsdException w:name="Normal (Web)" w:semiHidden="1" w:unhideWhenUsed="1"/>
+    <w:lsdException w:name="HTML Acronym" w:semiHidden="1" w:unhideWhenUsed="1"/>
+    <w:lsdException w:name="HTML Address" w:semiHidden="1" w:unhideWhenUsed="1"/>
+    <w:lsdException w:name="HTML Cite" w:semiHidden="1" w:unhideWhenUsed="1"/>
+    <w:lsdException w:name="HTML Code" w:semiHidden="1" w:unhideWhenUsed="1"/>
+    <w:lsdException w:name="HTML Definition" w:semiHidden="1" w:unhideWhenUsed="1"/>
+    <w:lsdException w:name="HTML Keyboard" w:semiHidden="1" w:unhideWhenUsed="1"/>
+    <w:lsdException w:name="HTML Preformatted" w:semiHidden="1" w:unhideWhenUsed="1"/>
+    <w:lsdException w:name="HTML Sample" w:semiHidden="1" w:unhideWhenUsed="1"/>
+    <w:lsdException w:name="HTML Typewriter" w:semiHidden="1" w:unhideWhenUsed="1"/>
+    <w:lsdException w:name="HTML Variable" w:semiHidden="1" w:unhideWhenUsed="1"/>
     <w:lsdException w:name="Normal Table" w:semiHidden="1" w:unhideWhenUsed="1"/>
+    <w:lsdException w:name="annotation subject" w:semiHidden="1" w:unhideWhenUsed="1"/>
+    <w:lsdException w:name="No List" w:semiHidden="1" w:unhideWhenUsed="1"/>
+    <w:lsdException w:name="Outline List 1" w:semiHidden="1" w:unhideWhenUsed="1"/>
+    <w:lsdException w:name="Outline List 2" w:semiHidden="1" w:unhideWhenUsed="1"/>
+    <w:lsdException w:name="Outline List 3" w:semiHidden="1" w:unhideWhenUsed="1"/>
     <w:lsdException w:name="Table Simple 1" w:semiHidden="1" w:unhideWhenUsed="1"/>
     <w:lsdException w:name="Table Simple 2" w:semiHidden="1" w:unhideWhenUsed="1"/>
     <w:lsdException w:name="Table Simple 3" w:semiHidden="1" w:unhideWhenUsed="1"/>
@@ -10562,6 +10280,7 @@
     <w:lsdException w:name="Table Web 1" w:semiHidden="1" w:unhideWhenUsed="1"/>
     <w:lsdException w:name="Table Web 2" w:semiHidden="1" w:unhideWhenUsed="1"/>
     <w:lsdException w:name="Table Web 3" w:semiHidden="1" w:unhideWhenUsed="1"/>
+    <w:lsdException w:name="Balloon Text" w:semiHidden="1" w:unhideWhenUsed="1"/>
     <w:lsdException w:name="Table Theme" w:semiHidden="1" w:unhideWhenUsed="1"/>
     <w:lsdException w:name="Placeholder Text" w:uiPriority="67"/>
     <w:lsdException w:name="No Spacing" w:uiPriority="68"/>
@@ -10585,7 +10304,7 @@
     <w:lsdException w:name="Medium Shading 1 Accent 1" w:uiPriority="68"/>
     <w:lsdException w:name="Medium Shading 2 Accent 1" w:uiPriority="69"/>
     <w:lsdException w:name="Medium List 1 Accent 1" w:uiPriority="70"/>
-    <w:lsdException w:name="Revision" w:uiPriority="71"/>
+    <w:lsdException w:name="Revision" w:semiHidden="1" w:uiPriority="71"/>
     <w:lsdException w:name="List Paragraph" w:uiPriority="72"/>
     <w:lsdException w:name="Quote" w:uiPriority="73"/>
     <w:lsdException w:name="Intense Quote" w:uiPriority="60"/>
@@ -10674,6 +10393,110 @@
     <w:lsdException w:name="Book Title" w:uiPriority="33" w:qFormat="1"/>
     <w:lsdException w:name="Bibliography" w:semiHidden="1" w:uiPriority="37" w:unhideWhenUsed="1"/>
     <w:lsdException w:name="TOC Heading" w:semiHidden="1" w:uiPriority="39" w:unhideWhenUsed="1" w:qFormat="1"/>
+    <w:lsdException w:name="Plain Table 1" w:uiPriority="41"/>
+    <w:lsdException w:name="Plain Table 2" w:uiPriority="42"/>
+    <w:lsdException w:name="Plain Table 3" w:uiPriority="43"/>
+    <w:lsdException w:name="Plain Table 4" w:uiPriority="44"/>
+    <w:lsdException w:name="Plain Table 5" w:uiPriority="45"/>
+    <w:lsdException w:name="Grid Table Light" w:uiPriority="40"/>
+    <w:lsdException w:name="Grid Table 1 Light" w:uiPriority="46"/>
+    <w:lsdException w:name="Grid Table 2" w:uiPriority="47"/>
+    <w:lsdException w:name="Grid Table 3" w:uiPriority="48"/>
+    <w:lsdException w:name="Grid Table 4" w:uiPriority="49"/>
+    <w:lsdException w:name="Grid Table 5 Dark" w:uiPriority="50"/>
+    <w:lsdException w:name="Grid Table 6 Colorful" w:uiPriority="51"/>
+    <w:lsdException w:name="Grid Table 7 Colorful" w:uiPriority="52"/>
+    <w:lsdException w:name="Grid Table 1 Light Accent 1" w:uiPriority="46"/>
+    <w:lsdException w:name="Grid Table 2 Accent 1" w:uiPriority="47"/>
+    <w:lsdException w:name="Grid Table 3 Accent 1" w:uiPriority="48"/>
+    <w:lsdException w:name="Grid Table 4 Accent 1" w:uiPriority="49"/>
+    <w:lsdException w:name="Grid Table 5 Dark Accent 1" w:uiPriority="50"/>
+    <w:lsdException w:name="Grid Table 6 Colorful Accent 1" w:uiPriority="51"/>
+    <w:lsdException w:name="Grid Table 7 Colorful Accent 1" w:uiPriority="52"/>
+    <w:lsdException w:name="Grid Table 1 Light Accent 2" w:uiPriority="46"/>
+    <w:lsdException w:name="Grid Table 2 Accent 2" w:uiPriority="47"/>
+    <w:lsdException w:name="Grid Table 3 Accent 2" w:uiPriority="48"/>
+    <w:lsdException w:name="Grid Table 4 Accent 2" w:uiPriority="49"/>
+    <w:lsdException w:name="Grid Table 5 Dark Accent 2" w:uiPriority="50"/>
+    <w:lsdException w:name="Grid Table 6 Colorful Accent 2" w:uiPriority="51"/>
+    <w:lsdException w:name="Grid Table 7 Colorful Accent 2" w:uiPriority="52"/>
+    <w:lsdException w:name="Grid Table 1 Light Accent 3" w:uiPriority="46"/>
+    <w:lsdException w:name="Grid Table 2 Accent 3" w:uiPriority="47"/>
+    <w:lsdException w:name="Grid Table 3 Accent 3" w:uiPriority="48"/>
+    <w:lsdException w:name="Grid Table 4 Accent 3" w:uiPriority="49"/>
+    <w:lsdException w:name="Grid Table 5 Dark Accent 3" w:uiPriority="50"/>
+    <w:lsdException w:name="Grid Table 6 Colorful Accent 3" w:uiPriority="51"/>
+    <w:lsdException w:name="Grid Table 7 Colorful Accent 3" w:uiPriority="52"/>
+    <w:lsdException w:name="Grid Table 1 Light Accent 4" w:uiPriority="46"/>
+    <w:lsdException w:name="Grid Table 2 Accent 4" w:uiPriority="47"/>
+    <w:lsdException w:name="Grid Table 3 Accent 4" w:uiPriority="48"/>
+    <w:lsdException w:name="Grid Table 4 Accent 4" w:uiPriority="49"/>
+    <w:lsdException w:name="Grid Table 5 Dark Accent 4" w:uiPriority="50"/>
+    <w:lsdException w:name="Grid Table 6 Colorful Accent 4" w:uiPriority="51"/>
+    <w:lsdException w:name="Grid Table 7 Colorful Accent 4" w:uiPriority="52"/>
+    <w:lsdException w:name="Grid Table 1 Light Accent 5" w:uiPriority="46"/>
+    <w:lsdException w:name="Grid Table 2 Accent 5" w:uiPriority="47"/>
+    <w:lsdException w:name="Grid Table 3 Accent 5" w:uiPriority="48"/>
+    <w:lsdException w:name="Grid Table 4 Accent 5" w:uiPriority="49"/>
+    <w:lsdException w:name="Grid Table 5 Dark Accent 5" w:uiPriority="50"/>
+    <w:lsdException w:name="Grid Table 6 Colorful Accent 5" w:uiPriority="51"/>
+    <w:lsdException w:name="Grid Table 7 Colorful Accent 5" w:uiPriority="52"/>
+    <w:lsdException w:name="Grid Table 1 Light Accent 6" w:uiPriority="46"/>
+    <w:lsdException w:name="Grid Table 2 Accent 6" w:uiPriority="47"/>
+    <w:lsdException w:name="Grid Table 3 Accent 6" w:uiPriority="48"/>
+    <w:lsdException w:name="Grid Table 4 Accent 6" w:uiPriority="49"/>
+    <w:lsdException w:name="Grid Table 5 Dark Accent 6" w:uiPriority="50"/>
+    <w:lsdException w:name="Grid Table 6 Colorful Accent 6" w:uiPriority="51"/>
+    <w:lsdException w:name="Grid Table 7 Colorful Accent 6" w:uiPriority="52"/>
+    <w:lsdException w:name="List Table 1 Light" w:uiPriority="46"/>
+    <w:lsdException w:name="List Table 2" w:uiPriority="47"/>
+    <w:lsdException w:name="List Table 3" w:uiPriority="48"/>
+    <w:lsdException w:name="List Table 4" w:uiPriority="49"/>
+    <w:lsdException w:name="List Table 5 Dark" w:uiPriority="50"/>
+    <w:lsdException w:name="List Table 6 Colorful" w:uiPriority="51"/>
+    <w:lsdException w:name="List Table 7 Colorful" w:uiPriority="52"/>
+    <w:lsdException w:name="List Table 1 Light Accent 1" w:uiPriority="46"/>
+    <w:lsdException w:name="List Table 2 Accent 1" w:uiPriority="47"/>
+    <w:lsdException w:name="List Table 3 Accent 1" w:uiPriority="48"/>
+    <w:lsdException w:name="List Table 4 Accent 1" w:uiPriority="49"/>
+    <w:lsdException w:name="List Table 5 Dark Accent 1" w:uiPriority="50"/>
+    <w:lsdException w:name="List Table 6 Colorful Accent 1" w:uiPriority="51"/>
+    <w:lsdException w:name="List Table 7 Colorful Accent 1" w:uiPriority="52"/>
+    <w:lsdException w:name="List Table 1 Light Accent 2" w:uiPriority="46"/>
+    <w:lsdException w:name="List Table 2 Accent 2" w:uiPriority="47"/>
+    <w:lsdException w:name="List Table 3 Accent 2" w:uiPriority="48"/>
+    <w:lsdException w:name="List Table 4 Accent 2" w:uiPriority="49"/>
+    <w:lsdException w:name="List Table 5 Dark Accent 2" w:uiPriority="50"/>
+    <w:lsdException w:name="List Table 6 Colorful Accent 2" w:uiPriority="51"/>
+    <w:lsdException w:name="List Table 7 Colorful Accent 2" w:uiPriority="52"/>
+    <w:lsdException w:name="List Table 1 Light Accent 3" w:uiPriority="46"/>
+    <w:lsdException w:name="List Table 2 Accent 3" w:uiPriority="47"/>
+    <w:lsdException w:name="List Table 3 Accent 3" w:uiPriority="48"/>
+    <w:lsdException w:name="List Table 4 Accent 3" w:uiPriority="49"/>
+    <w:lsdException w:name="List Table 5 Dark Accent 3" w:uiPriority="50"/>
+    <w:lsdException w:name="List Table 6 Colorful Accent 3" w:uiPriority="51"/>
+    <w:lsdException w:name="List Table 7 Colorful Accent 3" w:uiPriority="52"/>
+    <w:lsdException w:name="List Table 1 Light Accent 4" w:uiPriority="46"/>
+    <w:lsdException w:name="List Table 2 Accent 4" w:uiPriority="47"/>
+    <w:lsdException w:name="List Table 3 Accent 4" w:uiPriority="48"/>
+    <w:lsdException w:name="List Table 4 Accent 4" w:uiPriority="49"/>
+    <w:lsdException w:name="List Table 5 Dark Accent 4" w:uiPriority="50"/>
+    <w:lsdException w:name="List Table 6 Colorful Accent 4" w:uiPriority="51"/>
+    <w:lsdException w:name="List Table 7 Colorful Accent 4" w:uiPriority="52"/>
+    <w:lsdException w:name="List Table 1 Light Accent 5" w:uiPriority="46"/>
+    <w:lsdException w:name="List Table 2 Accent 5" w:uiPriority="47"/>
+    <w:lsdException w:name="List Table 3 Accent 5" w:uiPriority="48"/>
+    <w:lsdException w:name="List Table 4 Accent 5" w:uiPriority="49"/>
+    <w:lsdException w:name="List Table 5 Dark Accent 5" w:uiPriority="50"/>
+    <w:lsdException w:name="List Table 6 Colorful Accent 5" w:uiPriority="51"/>
+    <w:lsdException w:name="List Table 7 Colorful Accent 5" w:uiPriority="52"/>
+    <w:lsdException w:name="List Table 1 Light Accent 6" w:uiPriority="46"/>
+    <w:lsdException w:name="List Table 2 Accent 6" w:uiPriority="47"/>
+    <w:lsdException w:name="List Table 3 Accent 6" w:uiPriority="48"/>
+    <w:lsdException w:name="List Table 4 Accent 6" w:uiPriority="49"/>
+    <w:lsdException w:name="List Table 5 Dark Accent 6" w:uiPriority="50"/>
+    <w:lsdException w:name="List Table 6 Colorful Accent 6" w:uiPriority="51"/>
+    <w:lsdException w:name="List Table 7 Colorful Accent 6" w:uiPriority="52"/>
   </w:latentStyles>
   <w:style w:type="paragraph" w:default="1" w:styleId="Normal">
     <w:name w:val="Normal"/>
@@ -10843,7 +10666,6 @@
     <w:basedOn w:val="TableNormal"/>
     <w:rsid w:val="00D92187"/>
     <w:tblPr>
-      <w:tblInd w:w="0" w:type="dxa"/>
       <w:tblBorders>
         <w:top w:val="single" w:sz="4" w:space="0" w:color="auto"/>
         <w:left w:val="single" w:sz="4" w:space="0" w:color="auto"/>
@@ -10852,383 +10674,6 @@
         <w:insideH w:val="single" w:sz="4" w:space="0" w:color="auto"/>
         <w:insideV w:val="single" w:sz="4" w:space="0" w:color="auto"/>
       </w:tblBorders>
-      <w:tblCellMar>
-        <w:top w:w="0" w:type="dxa"/>
-        <w:left w:w="108" w:type="dxa"/>
-        <w:bottom w:w="0" w:type="dxa"/>
-        <w:right w:w="108" w:type="dxa"/>
-      </w:tblCellMar>
-    </w:tblPr>
-  </w:style>
-</w:styles>
-</file>
-
-<file path=word/stylesWithEffects.xml><?xml version="1.0" encoding="utf-8"?>
-<w:styles xmlns:wpc="http://schemas.microsoft.com/office/word/2010/wordprocessingCanvas" xmlns:mc="http://schemas.openxmlformats.org/markup-compatibility/2006" xmlns:o="urn:schemas-microsoft-com:office:office" xmlns:r="http://schemas.openxmlformats.org/officeDocument/2006/relationships" xmlns:m="http://schemas.openxmlformats.org/officeDocument/2006/math" xmlns:v="urn:schemas-microsoft-com:vml" xmlns:wp14="http://schemas.microsoft.com/office/word/2010/wordprocessingDrawing" xmlns:wp="http://schemas.openxmlformats.org/drawingml/2006/wordprocessingDrawing" xmlns:w10="urn:schemas-microsoft-com:office:word" xmlns:w="http://schemas.openxmlformats.org/wordprocessingml/2006/main" xmlns:w14="http://schemas.microsoft.com/office/word/2010/wordml" xmlns:wpg="http://schemas.microsoft.com/office/word/2010/wordprocessingGroup" xmlns:wpi="http://schemas.microsoft.com/office/word/2010/wordprocessingInk" xmlns:wne="http://schemas.microsoft.com/office/word/2006/wordml" xmlns:wps="http://schemas.microsoft.com/office/word/2010/wordprocessingShape" mc:Ignorable="w14 wp14">
-  <w:docDefaults>
-    <w:rPrDefault>
-      <w:rPr>
-        <w:rFonts w:ascii="Times New Roman" w:eastAsia="Times New Roman" w:hAnsi="Times New Roman" w:cs="Times New Roman"/>
-        <w:lang w:val="en-US" w:eastAsia="en-US" w:bidi="ar-SA"/>
-      </w:rPr>
-    </w:rPrDefault>
-    <w:pPrDefault/>
-  </w:docDefaults>
-  <w:latentStyles w:defLockedState="0" w:defUIPriority="0" w:defSemiHidden="0" w:defUnhideWhenUsed="0" w:defQFormat="0" w:count="267">
-    <w:lsdException w:name="Normal" w:qFormat="1"/>
-    <w:lsdException w:name="heading 1" w:qFormat="1"/>
-    <w:lsdException w:name="heading 2" w:qFormat="1"/>
-    <w:lsdException w:name="heading 3" w:semiHidden="1" w:unhideWhenUsed="1" w:qFormat="1"/>
-    <w:lsdException w:name="heading 4" w:semiHidden="1" w:unhideWhenUsed="1" w:qFormat="1"/>
-    <w:lsdException w:name="heading 5" w:semiHidden="1" w:unhideWhenUsed="1" w:qFormat="1"/>
-    <w:lsdException w:name="heading 6" w:semiHidden="1" w:unhideWhenUsed="1" w:qFormat="1"/>
-    <w:lsdException w:name="heading 7" w:semiHidden="1" w:unhideWhenUsed="1" w:qFormat="1"/>
-    <w:lsdException w:name="heading 8" w:semiHidden="1" w:unhideWhenUsed="1" w:qFormat="1"/>
-    <w:lsdException w:name="heading 9" w:semiHidden="1" w:unhideWhenUsed="1" w:qFormat="1"/>
-    <w:lsdException w:name="caption" w:semiHidden="1" w:unhideWhenUsed="1" w:qFormat="1"/>
-    <w:lsdException w:name="Title" w:qFormat="1"/>
-    <w:lsdException w:name="Subtitle" w:qFormat="1"/>
-    <w:lsdException w:name="Strong" w:qFormat="1"/>
-    <w:lsdException w:name="Emphasis" w:qFormat="1"/>
-    <w:lsdException w:name="Normal Table" w:semiHidden="1" w:unhideWhenUsed="1"/>
-    <w:lsdException w:name="Table Simple 1" w:semiHidden="1" w:unhideWhenUsed="1"/>
-    <w:lsdException w:name="Table Simple 2" w:semiHidden="1" w:unhideWhenUsed="1"/>
-    <w:lsdException w:name="Table Simple 3" w:semiHidden="1" w:unhideWhenUsed="1"/>
-    <w:lsdException w:name="Table Classic 1" w:semiHidden="1" w:unhideWhenUsed="1"/>
-    <w:lsdException w:name="Table Classic 2" w:semiHidden="1" w:unhideWhenUsed="1"/>
-    <w:lsdException w:name="Table Classic 3" w:semiHidden="1" w:unhideWhenUsed="1"/>
-    <w:lsdException w:name="Table Classic 4" w:semiHidden="1" w:unhideWhenUsed="1"/>
-    <w:lsdException w:name="Table Colorful 1" w:semiHidden="1" w:unhideWhenUsed="1"/>
-    <w:lsdException w:name="Table Colorful 2" w:semiHidden="1" w:unhideWhenUsed="1"/>
-    <w:lsdException w:name="Table Colorful 3" w:semiHidden="1" w:unhideWhenUsed="1"/>
-    <w:lsdException w:name="Table Columns 1" w:semiHidden="1" w:unhideWhenUsed="1"/>
-    <w:lsdException w:name="Table Columns 2" w:semiHidden="1" w:unhideWhenUsed="1"/>
-    <w:lsdException w:name="Table Columns 3" w:semiHidden="1" w:unhideWhenUsed="1"/>
-    <w:lsdException w:name="Table Columns 4" w:semiHidden="1" w:unhideWhenUsed="1"/>
-    <w:lsdException w:name="Table Columns 5" w:semiHidden="1" w:unhideWhenUsed="1"/>
-    <w:lsdException w:name="Table Grid 1" w:semiHidden="1" w:unhideWhenUsed="1"/>
-    <w:lsdException w:name="Table Grid 2" w:semiHidden="1" w:unhideWhenUsed="1"/>
-    <w:lsdException w:name="Table Grid 3" w:semiHidden="1" w:unhideWhenUsed="1"/>
-    <w:lsdException w:name="Table Grid 4" w:semiHidden="1" w:unhideWhenUsed="1"/>
-    <w:lsdException w:name="Table Grid 5" w:semiHidden="1" w:unhideWhenUsed="1"/>
-    <w:lsdException w:name="Table Grid 6" w:semiHidden="1" w:unhideWhenUsed="1"/>
-    <w:lsdException w:name="Table Grid 7" w:semiHidden="1" w:unhideWhenUsed="1"/>
-    <w:lsdException w:name="Table Grid 8" w:semiHidden="1" w:unhideWhenUsed="1"/>
-    <w:lsdException w:name="Table List 1" w:semiHidden="1" w:unhideWhenUsed="1"/>
-    <w:lsdException w:name="Table List 2" w:semiHidden="1" w:unhideWhenUsed="1"/>
-    <w:lsdException w:name="Table List 3" w:semiHidden="1" w:unhideWhenUsed="1"/>
-    <w:lsdException w:name="Table List 4" w:semiHidden="1" w:unhideWhenUsed="1"/>
-    <w:lsdException w:name="Table List 5" w:semiHidden="1" w:unhideWhenUsed="1"/>
-    <w:lsdException w:name="Table List 6" w:semiHidden="1" w:unhideWhenUsed="1"/>
-    <w:lsdException w:name="Table List 7" w:semiHidden="1" w:unhideWhenUsed="1"/>
-    <w:lsdException w:name="Table List 8" w:semiHidden="1" w:unhideWhenUsed="1"/>
-    <w:lsdException w:name="Table 3D effects 1" w:semiHidden="1" w:unhideWhenUsed="1"/>
-    <w:lsdException w:name="Table 3D effects 2" w:semiHidden="1" w:unhideWhenUsed="1"/>
-    <w:lsdException w:name="Table 3D effects 3" w:semiHidden="1" w:unhideWhenUsed="1"/>
-    <w:lsdException w:name="Table Contemporary" w:semiHidden="1" w:unhideWhenUsed="1"/>
-    <w:lsdException w:name="Table Elegant" w:semiHidden="1" w:unhideWhenUsed="1"/>
-    <w:lsdException w:name="Table Professional" w:semiHidden="1" w:unhideWhenUsed="1"/>
-    <w:lsdException w:name="Table Subtle 1" w:semiHidden="1" w:unhideWhenUsed="1"/>
-    <w:lsdException w:name="Table Subtle 2" w:semiHidden="1" w:unhideWhenUsed="1"/>
-    <w:lsdException w:name="Table Web 1" w:semiHidden="1" w:unhideWhenUsed="1"/>
-    <w:lsdException w:name="Table Web 2" w:semiHidden="1" w:unhideWhenUsed="1"/>
-    <w:lsdException w:name="Table Web 3" w:semiHidden="1" w:unhideWhenUsed="1"/>
-    <w:lsdException w:name="Table Theme" w:semiHidden="1" w:unhideWhenUsed="1"/>
-    <w:lsdException w:name="Placeholder Text" w:uiPriority="67"/>
-    <w:lsdException w:name="No Spacing" w:uiPriority="68"/>
-    <w:lsdException w:name="Light Shading" w:uiPriority="69"/>
-    <w:lsdException w:name="Light List" w:uiPriority="70"/>
-    <w:lsdException w:name="Light Grid" w:uiPriority="71"/>
-    <w:lsdException w:name="Medium Shading 1" w:uiPriority="72"/>
-    <w:lsdException w:name="Medium Shading 2" w:uiPriority="73"/>
-    <w:lsdException w:name="Medium List 1" w:uiPriority="60"/>
-    <w:lsdException w:name="Medium List 2" w:uiPriority="61"/>
-    <w:lsdException w:name="Medium Grid 1" w:uiPriority="62"/>
-    <w:lsdException w:name="Medium Grid 2" w:uiPriority="63"/>
-    <w:lsdException w:name="Medium Grid 3" w:uiPriority="64"/>
-    <w:lsdException w:name="Dark List" w:uiPriority="65"/>
-    <w:lsdException w:name="Colorful Shading" w:uiPriority="99"/>
-    <w:lsdException w:name="Colorful List" w:uiPriority="34" w:qFormat="1"/>
-    <w:lsdException w:name="Colorful Grid" w:uiPriority="29" w:qFormat="1"/>
-    <w:lsdException w:name="Light Shading Accent 1" w:uiPriority="30" w:qFormat="1"/>
-    <w:lsdException w:name="Light List Accent 1" w:uiPriority="66"/>
-    <w:lsdException w:name="Light Grid Accent 1" w:uiPriority="67"/>
-    <w:lsdException w:name="Medium Shading 1 Accent 1" w:uiPriority="68"/>
-    <w:lsdException w:name="Medium Shading 2 Accent 1" w:uiPriority="69"/>
-    <w:lsdException w:name="Medium List 1 Accent 1" w:uiPriority="70"/>
-    <w:lsdException w:name="Revision" w:uiPriority="71"/>
-    <w:lsdException w:name="List Paragraph" w:uiPriority="72"/>
-    <w:lsdException w:name="Quote" w:uiPriority="73"/>
-    <w:lsdException w:name="Intense Quote" w:uiPriority="60"/>
-    <w:lsdException w:name="Medium List 2 Accent 1" w:uiPriority="61"/>
-    <w:lsdException w:name="Medium Grid 1 Accent 1" w:uiPriority="62"/>
-    <w:lsdException w:name="Medium Grid 2 Accent 1" w:uiPriority="63"/>
-    <w:lsdException w:name="Medium Grid 3 Accent 1" w:uiPriority="64"/>
-    <w:lsdException w:name="Dark List Accent 1" w:uiPriority="65"/>
-    <w:lsdException w:name="Colorful Shading Accent 1" w:uiPriority="66"/>
-    <w:lsdException w:name="Colorful List Accent 1" w:uiPriority="67"/>
-    <w:lsdException w:name="Colorful Grid Accent 1" w:uiPriority="68"/>
-    <w:lsdException w:name="Light Shading Accent 2" w:uiPriority="69"/>
-    <w:lsdException w:name="Light List Accent 2" w:uiPriority="70"/>
-    <w:lsdException w:name="Light Grid Accent 2" w:uiPriority="71"/>
-    <w:lsdException w:name="Medium Shading 1 Accent 2" w:uiPriority="72"/>
-    <w:lsdException w:name="Medium Shading 2 Accent 2" w:uiPriority="73"/>
-    <w:lsdException w:name="Medium List 1 Accent 2" w:uiPriority="60"/>
-    <w:lsdException w:name="Medium List 2 Accent 2" w:uiPriority="61"/>
-    <w:lsdException w:name="Medium Grid 1 Accent 2" w:uiPriority="62"/>
-    <w:lsdException w:name="Medium Grid 2 Accent 2" w:uiPriority="63"/>
-    <w:lsdException w:name="Medium Grid 3 Accent 2" w:uiPriority="64"/>
-    <w:lsdException w:name="Dark List Accent 2" w:uiPriority="65"/>
-    <w:lsdException w:name="Colorful Shading Accent 2" w:uiPriority="66"/>
-    <w:lsdException w:name="Colorful List Accent 2" w:uiPriority="67"/>
-    <w:lsdException w:name="Colorful Grid Accent 2" w:uiPriority="68"/>
-    <w:lsdException w:name="Light Shading Accent 3" w:uiPriority="69"/>
-    <w:lsdException w:name="Light List Accent 3" w:uiPriority="70"/>
-    <w:lsdException w:name="Light Grid Accent 3" w:uiPriority="71"/>
-    <w:lsdException w:name="Medium Shading 1 Accent 3" w:uiPriority="72"/>
-    <w:lsdException w:name="Medium Shading 2 Accent 3" w:uiPriority="73"/>
-    <w:lsdException w:name="Medium List 1 Accent 3" w:uiPriority="60"/>
-    <w:lsdException w:name="Medium List 2 Accent 3" w:uiPriority="61"/>
-    <w:lsdException w:name="Medium Grid 1 Accent 3" w:uiPriority="62"/>
-    <w:lsdException w:name="Medium Grid 2 Accent 3" w:uiPriority="63"/>
-    <w:lsdException w:name="Medium Grid 3 Accent 3" w:uiPriority="64"/>
-    <w:lsdException w:name="Dark List Accent 3" w:uiPriority="65"/>
-    <w:lsdException w:name="Colorful Shading Accent 3" w:uiPriority="66"/>
-    <w:lsdException w:name="Colorful List Accent 3" w:uiPriority="67"/>
-    <w:lsdException w:name="Colorful Grid Accent 3" w:uiPriority="68"/>
-    <w:lsdException w:name="Light Shading Accent 4" w:uiPriority="69"/>
-    <w:lsdException w:name="Light List Accent 4" w:uiPriority="70"/>
-    <w:lsdException w:name="Light Grid Accent 4" w:uiPriority="71"/>
-    <w:lsdException w:name="Medium Shading 1 Accent 4" w:uiPriority="72"/>
-    <w:lsdException w:name="Medium Shading 2 Accent 4" w:uiPriority="73"/>
-    <w:lsdException w:name="Medium List 1 Accent 4" w:uiPriority="60"/>
-    <w:lsdException w:name="Medium List 2 Accent 4" w:uiPriority="61"/>
-    <w:lsdException w:name="Medium Grid 1 Accent 4" w:uiPriority="62"/>
-    <w:lsdException w:name="Medium Grid 2 Accent 4" w:uiPriority="63"/>
-    <w:lsdException w:name="Medium Grid 3 Accent 4" w:uiPriority="64"/>
-    <w:lsdException w:name="Dark List Accent 4" w:uiPriority="65"/>
-    <w:lsdException w:name="Colorful Shading Accent 4" w:uiPriority="66"/>
-    <w:lsdException w:name="Colorful List Accent 4" w:uiPriority="67"/>
-    <w:lsdException w:name="Colorful Grid Accent 4" w:uiPriority="68"/>
-    <w:lsdException w:name="Light Shading Accent 5" w:uiPriority="69"/>
-    <w:lsdException w:name="Light List Accent 5" w:uiPriority="70"/>
-    <w:lsdException w:name="Light Grid Accent 5" w:uiPriority="71"/>
-    <w:lsdException w:name="Medium Shading 1 Accent 5" w:uiPriority="72"/>
-    <w:lsdException w:name="Medium Shading 2 Accent 5" w:uiPriority="73"/>
-    <w:lsdException w:name="Medium List 1 Accent 5" w:uiPriority="60"/>
-    <w:lsdException w:name="Medium List 2 Accent 5" w:uiPriority="61"/>
-    <w:lsdException w:name="Medium Grid 1 Accent 5" w:uiPriority="62"/>
-    <w:lsdException w:name="Medium Grid 2 Accent 5" w:uiPriority="63"/>
-    <w:lsdException w:name="Medium Grid 3 Accent 5" w:uiPriority="64"/>
-    <w:lsdException w:name="Dark List Accent 5" w:uiPriority="65"/>
-    <w:lsdException w:name="Colorful Shading Accent 5" w:uiPriority="66"/>
-    <w:lsdException w:name="Colorful List Accent 5" w:uiPriority="67"/>
-    <w:lsdException w:name="Colorful Grid Accent 5" w:uiPriority="68"/>
-    <w:lsdException w:name="Light Shading Accent 6" w:uiPriority="69"/>
-    <w:lsdException w:name="Light List Accent 6" w:uiPriority="70"/>
-    <w:lsdException w:name="Light Grid Accent 6" w:uiPriority="71"/>
-    <w:lsdException w:name="Medium Shading 1 Accent 6" w:uiPriority="72"/>
-    <w:lsdException w:name="Medium Shading 2 Accent 6" w:uiPriority="73"/>
-    <w:lsdException w:name="Medium List 1 Accent 6" w:uiPriority="19" w:qFormat="1"/>
-    <w:lsdException w:name="Medium List 2 Accent 6" w:uiPriority="21" w:qFormat="1"/>
-    <w:lsdException w:name="Medium Grid 1 Accent 6" w:uiPriority="31" w:qFormat="1"/>
-    <w:lsdException w:name="Medium Grid 2 Accent 6" w:uiPriority="32" w:qFormat="1"/>
-    <w:lsdException w:name="Medium Grid 3 Accent 6" w:uiPriority="33" w:qFormat="1"/>
-    <w:lsdException w:name="Dark List Accent 6" w:uiPriority="37"/>
-    <w:lsdException w:name="Colorful Shading Accent 6" w:uiPriority="39" w:qFormat="1"/>
-    <w:lsdException w:name="Colorful List Accent 6" w:uiPriority="72"/>
-    <w:lsdException w:name="Colorful Grid Accent 6" w:uiPriority="73"/>
-    <w:lsdException w:name="Subtle Emphasis" w:uiPriority="19" w:qFormat="1"/>
-    <w:lsdException w:name="Intense Emphasis" w:uiPriority="21" w:qFormat="1"/>
-    <w:lsdException w:name="Subtle Reference" w:uiPriority="31" w:qFormat="1"/>
-    <w:lsdException w:name="Intense Reference" w:uiPriority="32" w:qFormat="1"/>
-    <w:lsdException w:name="Book Title" w:uiPriority="33" w:qFormat="1"/>
-    <w:lsdException w:name="Bibliography" w:semiHidden="1" w:uiPriority="37" w:unhideWhenUsed="1"/>
-    <w:lsdException w:name="TOC Heading" w:semiHidden="1" w:uiPriority="39" w:unhideWhenUsed="1" w:qFormat="1"/>
-  </w:latentStyles>
-  <w:style w:type="paragraph" w:default="1" w:styleId="Normal">
-    <w:name w:val="Normal"/>
-    <w:qFormat/>
-    <w:rPr>
-      <w:rFonts w:ascii="CG Times" w:hAnsi="CG Times"/>
-      <w:sz w:val="24"/>
-    </w:rPr>
-  </w:style>
-  <w:style w:type="paragraph" w:styleId="Heading1">
-    <w:name w:val="heading 1"/>
-    <w:basedOn w:val="Normal"/>
-    <w:next w:val="Normal"/>
-    <w:qFormat/>
-    <w:pPr>
-      <w:keepNext/>
-      <w:tabs>
-        <w:tab w:val="left" w:pos="3600"/>
-      </w:tabs>
-      <w:ind w:left="270"/>
-      <w:outlineLvl w:val="0"/>
-    </w:pPr>
-    <w:rPr>
-      <w:b/>
-    </w:rPr>
-  </w:style>
-  <w:style w:type="paragraph" w:styleId="Heading2">
-    <w:name w:val="heading 2"/>
-    <w:basedOn w:val="Normal"/>
-    <w:next w:val="Normal"/>
-    <w:qFormat/>
-    <w:pPr>
-      <w:keepNext/>
-      <w:spacing w:before="60" w:after="60"/>
-      <w:ind w:left="-108"/>
-      <w:jc w:val="center"/>
-      <w:outlineLvl w:val="1"/>
-    </w:pPr>
-    <w:rPr>
-      <w:b/>
-      <w:sz w:val="20"/>
-    </w:rPr>
-  </w:style>
-  <w:style w:type="character" w:default="1" w:styleId="DefaultParagraphFont">
-    <w:name w:val="Default Paragraph Font"/>
-    <w:uiPriority w:val="1"/>
-    <w:semiHidden/>
-    <w:unhideWhenUsed/>
-  </w:style>
-  <w:style w:type="table" w:default="1" w:styleId="TableNormal">
-    <w:name w:val="Normal Table"/>
-    <w:uiPriority w:val="99"/>
-    <w:semiHidden/>
-    <w:unhideWhenUsed/>
-    <w:tblPr>
-      <w:tblInd w:w="0" w:type="dxa"/>
-      <w:tblCellMar>
-        <w:top w:w="0" w:type="dxa"/>
-        <w:left w:w="108" w:type="dxa"/>
-        <w:bottom w:w="0" w:type="dxa"/>
-        <w:right w:w="108" w:type="dxa"/>
-      </w:tblCellMar>
-    </w:tblPr>
-  </w:style>
-  <w:style w:type="numbering" w:default="1" w:styleId="NoList">
-    <w:name w:val="No List"/>
-    <w:uiPriority w:val="99"/>
-    <w:semiHidden/>
-    <w:unhideWhenUsed/>
-  </w:style>
-  <w:style w:type="paragraph" w:styleId="Header">
-    <w:name w:val="header"/>
-    <w:basedOn w:val="Normal"/>
-    <w:pPr>
-      <w:tabs>
-        <w:tab w:val="center" w:pos="4320"/>
-        <w:tab w:val="right" w:pos="8640"/>
-      </w:tabs>
-    </w:pPr>
-  </w:style>
-  <w:style w:type="paragraph" w:styleId="Footer">
-    <w:name w:val="footer"/>
-    <w:basedOn w:val="Normal"/>
-    <w:pPr>
-      <w:tabs>
-        <w:tab w:val="center" w:pos="4320"/>
-        <w:tab w:val="right" w:pos="8640"/>
-      </w:tabs>
-    </w:pPr>
-  </w:style>
-  <w:style w:type="paragraph" w:styleId="TOC1">
-    <w:name w:val="toc 1"/>
-    <w:basedOn w:val="Normal"/>
-    <w:next w:val="Normal"/>
-    <w:autoRedefine/>
-    <w:semiHidden/>
-    <w:pPr>
-      <w:tabs>
-        <w:tab w:val="left" w:pos="1440"/>
-        <w:tab w:val="right" w:pos="10080"/>
-      </w:tabs>
-      <w:ind w:left="720" w:hanging="720"/>
-    </w:pPr>
-    <w:rPr>
-      <w:sz w:val="20"/>
-    </w:rPr>
-  </w:style>
-  <w:style w:type="paragraph" w:styleId="TOC2">
-    <w:name w:val="toc 2"/>
-    <w:basedOn w:val="Normal"/>
-    <w:next w:val="Normal"/>
-    <w:autoRedefine/>
-    <w:semiHidden/>
-    <w:pPr>
-      <w:tabs>
-        <w:tab w:val="left" w:pos="1440"/>
-        <w:tab w:val="right" w:leader="dot" w:pos="10800"/>
-      </w:tabs>
-      <w:ind w:left="720" w:hanging="720"/>
-      <w:jc w:val="right"/>
-    </w:pPr>
-    <w:rPr>
-      <w:noProof/>
-      <w:sz w:val="20"/>
-    </w:rPr>
-  </w:style>
-  <w:style w:type="paragraph" w:customStyle="1" w:styleId="By-laws">
-    <w:name w:val="By-laws"/>
-    <w:basedOn w:val="Normal"/>
-    <w:next w:val="Normal"/>
-    <w:rPr>
-      <w:lang w:val="en-CA"/>
-    </w:rPr>
-  </w:style>
-  <w:style w:type="character" w:styleId="Hyperlink">
-    <w:name w:val="Hyperlink"/>
-    <w:rsid w:val="00B92E9B"/>
-    <w:rPr>
-      <w:color w:val="0000FF"/>
-      <w:u w:val="single"/>
-    </w:rPr>
-  </w:style>
-  <w:style w:type="paragraph" w:styleId="BalloonText">
-    <w:name w:val="Balloon Text"/>
-    <w:basedOn w:val="Normal"/>
-    <w:link w:val="BalloonTextChar"/>
-    <w:rsid w:val="009D5CF5"/>
-    <w:rPr>
-      <w:rFonts w:ascii="Tahoma" w:hAnsi="Tahoma" w:cs="Tahoma"/>
-      <w:sz w:val="16"/>
-      <w:szCs w:val="16"/>
-    </w:rPr>
-  </w:style>
-  <w:style w:type="character" w:customStyle="1" w:styleId="BalloonTextChar">
-    <w:name w:val="Balloon Text Char"/>
-    <w:link w:val="BalloonText"/>
-    <w:rsid w:val="009D5CF5"/>
-    <w:rPr>
-      <w:rFonts w:ascii="Tahoma" w:hAnsi="Tahoma" w:cs="Tahoma"/>
-      <w:sz w:val="16"/>
-      <w:szCs w:val="16"/>
-      <w:lang w:val="en-US" w:eastAsia="en-US"/>
-    </w:rPr>
-  </w:style>
-  <w:style w:type="table" w:styleId="TableGrid">
-    <w:name w:val="Table Grid"/>
-    <w:basedOn w:val="TableNormal"/>
-    <w:rsid w:val="00D92187"/>
-    <w:tblPr>
-      <w:tblInd w:w="0" w:type="dxa"/>
-      <w:tblBorders>
-        <w:top w:val="single" w:sz="4" w:space="0" w:color="auto"/>
-        <w:left w:val="single" w:sz="4" w:space="0" w:color="auto"/>
-        <w:bottom w:val="single" w:sz="4" w:space="0" w:color="auto"/>
-        <w:right w:val="single" w:sz="4" w:space="0" w:color="auto"/>
-        <w:insideH w:val="single" w:sz="4" w:space="0" w:color="auto"/>
-        <w:insideV w:val="single" w:sz="4" w:space="0" w:color="auto"/>
-      </w:tblBorders>
-      <w:tblCellMar>
-        <w:top w:w="0" w:type="dxa"/>
-        <w:left w:w="108" w:type="dxa"/>
-        <w:bottom w:w="0" w:type="dxa"/>
-        <w:right w:w="108" w:type="dxa"/>
-      </w:tblCellMar>
     </w:tblPr>
   </w:style>
 </w:styles>
@@ -11489,7 +10934,7 @@
   <a:extraClrSchemeLst/>
   <a:extLst>
     <a:ext uri="{05A4C25C-085E-4340-85A3-A5531E510DB2}">
-      <thm15:themeFamily xmlns:thm15="http://schemas.microsoft.com/office/thememl/2012/main" xmlns="" name="Office Theme" id="{62F939B6-93AF-4DB8-9C6B-D6C7DFDC589F}" vid="{4A3C46E8-61CC-4603-A589-7422A47A8E4A}"/>
+      <thm15:themeFamily xmlns:thm15="http://schemas.microsoft.com/office/thememl/2012/main" name="Office Theme" id="{62F939B6-93AF-4DB8-9C6B-D6C7DFDC589F}" vid="{4A3C46E8-61CC-4603-A589-7422A47A8E4A}"/>
     </a:ext>
   </a:extLst>
 </a:theme>

</xml_diff>